<commit_message>
This commit is made shortly before the hopefully final version of the package that will be used for the early toxicity publication. Changes are primarily related to the layout of plots and figures.
</commit_message>
<xml_diff>
--- a/inst/extdata/ReadME_ToCreateAnRPackage.docx
+++ b/inst/extdata/ReadME_ToCreateAnRPackage.docx
@@ -842,397 +842,794 @@
       </w:r>
       <w:proofErr w:type="spellEnd"/>
       <w:r>
-        <w:t xml:space="preserve"> </w:t>
+        <w:t xml:space="preserve"> command</w:t>
+      </w:r>
+      <w:r>
+        <w:t>s</w:t>
+      </w:r>
+      <w:r>
+        <w:t xml:space="preserve"> that can be useful are:</w:t>
+      </w:r>
+    </w:p>
+    <w:p>
+      <w:pPr>
+        <w:rPr>
+          <w:rFonts w:cstheme="minorHAnsi"/>
+        </w:rPr>
+      </w:pPr>
+      <w:proofErr w:type="spellStart"/>
+      <w:r>
+        <w:rPr>
+          <w:rFonts w:cstheme="minorHAnsi"/>
+        </w:rPr>
+        <w:t>usethis</w:t>
+      </w:r>
+      <w:proofErr w:type="spellEnd"/>
+      <w:r>
+        <w:rPr>
+          <w:rFonts w:cstheme="minorHAnsi"/>
+        </w:rPr>
+        <w:t>::</w:t>
+      </w:r>
+      <w:proofErr w:type="spellStart"/>
+      <w:r>
+        <w:rPr>
+          <w:rFonts w:cstheme="minorHAnsi"/>
+        </w:rPr>
+        <w:t>use_</w:t>
+      </w:r>
+      <w:proofErr w:type="gramStart"/>
+      <w:r>
+        <w:rPr>
+          <w:rFonts w:cstheme="minorHAnsi"/>
+        </w:rPr>
+        <w:t>version</w:t>
+      </w:r>
+      <w:proofErr w:type="spellEnd"/>
+      <w:r>
+        <w:rPr>
+          <w:rFonts w:cstheme="minorHAnsi"/>
+        </w:rPr>
+        <w:t>()</w:t>
+      </w:r>
+      <w:proofErr w:type="gramEnd"/>
+    </w:p>
+    <w:p>
+      <w:pPr>
+        <w:rPr>
+          <w:rFonts w:cstheme="minorHAnsi"/>
+        </w:rPr>
+      </w:pPr>
+      <w:proofErr w:type="spellStart"/>
+      <w:r>
+        <w:rPr>
+          <w:rFonts w:cstheme="minorHAnsi"/>
+        </w:rPr>
+        <w:t>usethis</w:t>
+      </w:r>
+      <w:proofErr w:type="spellEnd"/>
+      <w:r>
+        <w:rPr>
+          <w:rFonts w:cstheme="minorHAnsi"/>
+        </w:rPr>
+        <w:t>::</w:t>
+      </w:r>
+      <w:proofErr w:type="spellStart"/>
+      <w:r>
+        <w:rPr>
+          <w:rFonts w:cstheme="minorHAnsi"/>
+        </w:rPr>
+        <w:t>use_</w:t>
+      </w:r>
+      <w:proofErr w:type="gramStart"/>
+      <w:r>
+        <w:rPr>
+          <w:rFonts w:cstheme="minorHAnsi"/>
+        </w:rPr>
+        <w:t>description</w:t>
+      </w:r>
+      <w:proofErr w:type="spellEnd"/>
+      <w:r>
+        <w:rPr>
+          <w:rFonts w:cstheme="minorHAnsi"/>
+        </w:rPr>
+        <w:t>()</w:t>
+      </w:r>
+      <w:proofErr w:type="gramEnd"/>
+    </w:p>
+    <w:p>
+      <w:pPr>
+        <w:rPr>
+          <w:rFonts w:cstheme="minorHAnsi"/>
+        </w:rPr>
+      </w:pPr>
+      <w:proofErr w:type="spellStart"/>
+      <w:r>
+        <w:rPr>
+          <w:rFonts w:cstheme="minorHAnsi"/>
+        </w:rPr>
+        <w:t>usethis</w:t>
+      </w:r>
+      <w:proofErr w:type="spellEnd"/>
+      <w:r>
+        <w:rPr>
+          <w:rFonts w:cstheme="minorHAnsi"/>
+        </w:rPr>
+        <w:t>::</w:t>
+      </w:r>
+      <w:proofErr w:type="spellStart"/>
+      <w:r>
+        <w:rPr>
+          <w:rFonts w:cstheme="minorHAnsi"/>
+        </w:rPr>
+        <w:t>use_readme_</w:t>
+      </w:r>
+      <w:proofErr w:type="gramStart"/>
+      <w:r>
+        <w:rPr>
+          <w:rFonts w:cstheme="minorHAnsi"/>
+        </w:rPr>
+        <w:t>rmd</w:t>
+      </w:r>
+      <w:proofErr w:type="spellEnd"/>
+      <w:r>
+        <w:rPr>
+          <w:rFonts w:cstheme="minorHAnsi"/>
+        </w:rPr>
+        <w:t>()</w:t>
+      </w:r>
+      <w:proofErr w:type="gramEnd"/>
+    </w:p>
+    <w:p>
+      <w:pPr>
+        <w:rPr>
+          <w:rFonts w:cstheme="minorHAnsi"/>
+        </w:rPr>
+      </w:pPr>
+      <w:proofErr w:type="spellStart"/>
+      <w:r>
+        <w:rPr>
+          <w:rFonts w:cstheme="minorHAnsi"/>
+        </w:rPr>
+        <w:t>usethis</w:t>
+      </w:r>
+      <w:proofErr w:type="spellEnd"/>
+      <w:r>
+        <w:rPr>
+          <w:rFonts w:cstheme="minorHAnsi"/>
+        </w:rPr>
+        <w:t>::</w:t>
+      </w:r>
+      <w:proofErr w:type="spellStart"/>
+      <w:r>
+        <w:rPr>
+          <w:rFonts w:cstheme="minorHAnsi"/>
+        </w:rPr>
+        <w:t>use_readme_</w:t>
+      </w:r>
+      <w:proofErr w:type="gramStart"/>
+      <w:r>
+        <w:rPr>
+          <w:rFonts w:cstheme="minorHAnsi"/>
+        </w:rPr>
+        <w:t>md</w:t>
+      </w:r>
+      <w:proofErr w:type="spellEnd"/>
+      <w:r>
+        <w:rPr>
+          <w:rFonts w:cstheme="minorHAnsi"/>
+        </w:rPr>
+        <w:t>()</w:t>
+      </w:r>
+      <w:proofErr w:type="gramEnd"/>
+    </w:p>
+    <w:p>
+      <w:pPr>
+        <w:rPr>
+          <w:rFonts w:cstheme="minorHAnsi"/>
+        </w:rPr>
+      </w:pPr>
+      <w:r>
+        <w:rPr>
+          <w:rFonts w:cstheme="minorHAnsi"/>
+        </w:rPr>
+        <w:t xml:space="preserve">When installing an updated version of a project, there can be R configuration problems that prevent overwriting of the old help files (occurs silently without warnings). If the help files seem not to be updated, try to uninstall the package (e.g. </w:t>
+      </w:r>
+      <w:proofErr w:type="spellStart"/>
+      <w:proofErr w:type="gramStart"/>
+      <w:r>
+        <w:rPr>
+          <w:rFonts w:cstheme="minorHAnsi"/>
+        </w:rPr>
+        <w:t>remove.packages</w:t>
+      </w:r>
+      <w:proofErr w:type="spellEnd"/>
+      <w:r>
+        <w:rPr>
+          <w:rFonts w:cstheme="minorHAnsi"/>
+        </w:rPr>
+        <w:t>(</w:t>
+      </w:r>
+      <w:proofErr w:type="gramEnd"/>
+      <w:r>
+        <w:rPr>
+          <w:rFonts w:cstheme="minorHAnsi"/>
+        </w:rPr>
+        <w:t>"Narlal2")</w:t>
+      </w:r>
+      <w:r>
+        <w:rPr>
+          <w:rFonts w:cstheme="minorHAnsi"/>
+        </w:rPr>
+        <w:t xml:space="preserve"> ), run the “Document” in the build section, and then reinstall the packag</w:t>
       </w:r>
       <w:bookmarkStart w:id="0" w:name="_GoBack"/>
       <w:bookmarkEnd w:id="0"/>
       <w:r>
-        <w:t>command</w:t>
-      </w:r>
-      <w:r>
+        <w:rPr>
+          <w:rFonts w:cstheme="minorHAnsi"/>
+        </w:rPr>
+        <w:t>e – this should not be needed but is an efficient hack for this problem.</w:t>
+      </w:r>
+    </w:p>
+    <w:p>
+      <w:pPr>
+        <w:pStyle w:val="Heading1"/>
+      </w:pPr>
+      <w:r>
+        <w:t>Make an R p</w:t>
+      </w:r>
+      <w:r>
+        <w:t>ackage</w:t>
+      </w:r>
+      <w:r>
+        <w:t>/library</w:t>
+      </w:r>
+    </w:p>
+    <w:p>
+      <w:r>
+        <w:t>I</w:t>
+      </w:r>
+      <w:r>
+        <w:t xml:space="preserve">t can be </w:t>
+      </w:r>
+      <w:r>
+        <w:t>a good</w:t>
+      </w:r>
+      <w:r>
+        <w:t xml:space="preserve"> practice to </w:t>
+      </w:r>
+      <w:r>
+        <w:t>combine</w:t>
+      </w:r>
+      <w:r>
+        <w:t xml:space="preserve"> the entire project into a package/library s</w:t>
+      </w:r>
+      <w:r>
+        <w:t>o</w:t>
+      </w:r>
+      <w:r>
+        <w:t xml:space="preserve"> that it </w:t>
+      </w:r>
+      <w:proofErr w:type="gramStart"/>
+      <w:r>
+        <w:t>can be downloaded</w:t>
+      </w:r>
+      <w:proofErr w:type="gramEnd"/>
+      <w:r>
+        <w:t xml:space="preserve"> as a single file </w:t>
+      </w:r>
+      <w:r>
+        <w:t>for</w:t>
+      </w:r>
+      <w:r>
+        <w:t xml:space="preserve"> those that need to use the functions of the project.</w:t>
+      </w:r>
+    </w:p>
+    <w:p>
+      <w:r>
+        <w:t>The c</w:t>
+      </w:r>
+      <w:r>
+        <w:t xml:space="preserve">reation of a package </w:t>
+      </w:r>
+      <w:proofErr w:type="gramStart"/>
+      <w:r>
+        <w:t>is do</w:t>
+      </w:r>
+      <w:r>
+        <w:t>ne</w:t>
+      </w:r>
+      <w:proofErr w:type="gramEnd"/>
+      <w:r>
+        <w:t xml:space="preserve"> with the project open within </w:t>
+      </w:r>
+      <w:proofErr w:type="spellStart"/>
+      <w:r>
+        <w:t>Rstudio</w:t>
+      </w:r>
+      <w:proofErr w:type="spellEnd"/>
+      <w:r>
+        <w:t xml:space="preserve">. Go to the menu Tools -&gt; Project options… -&gt; Build Tools. Select Package in the </w:t>
+      </w:r>
+      <w:r>
+        <w:t>"</w:t>
+      </w:r>
+      <w:r>
+        <w:t>Project build tools</w:t>
+      </w:r>
+      <w:r>
+        <w:t>"</w:t>
+      </w:r>
+      <w:r>
+        <w:t xml:space="preserve"> and set the directory to the directory of the relevant project. Click ok. Now go to the Build menu (typical upper right in </w:t>
+      </w:r>
+      <w:proofErr w:type="spellStart"/>
+      <w:r>
+        <w:t>Rstudio</w:t>
+      </w:r>
+      <w:proofErr w:type="spellEnd"/>
+      <w:r>
+        <w:t xml:space="preserve"> – together with Environment). Click </w:t>
+      </w:r>
+      <w:proofErr w:type="gramStart"/>
+      <w:r>
+        <w:t>More</w:t>
+      </w:r>
+      <w:proofErr w:type="gramEnd"/>
+      <w:r>
+        <w:t xml:space="preserve"> and then </w:t>
+      </w:r>
+      <w:r>
+        <w:t>"</w:t>
+      </w:r>
+      <w:r>
+        <w:t>Build source package</w:t>
+      </w:r>
+      <w:r>
+        <w:t xml:space="preserve">". The zip/tar file </w:t>
+      </w:r>
+      <w:proofErr w:type="gramStart"/>
+      <w:r>
+        <w:t>will be created</w:t>
+      </w:r>
+      <w:proofErr w:type="gramEnd"/>
+      <w:r>
+        <w:t xml:space="preserve"> in the directory above the project directory. The zip/tar file </w:t>
+      </w:r>
+      <w:proofErr w:type="gramStart"/>
+      <w:r>
+        <w:t>can manually be moved</w:t>
+      </w:r>
+      <w:proofErr w:type="gramEnd"/>
+      <w:r>
+        <w:t xml:space="preserve"> into the project directory if desired.</w:t>
+      </w:r>
+    </w:p>
+    <w:p>
+      <w:pPr>
+        <w:pStyle w:val="Heading1"/>
+      </w:pPr>
+      <w:r>
+        <w:t>Description of GIT and setup from a terminal</w:t>
+      </w:r>
+    </w:p>
+    <w:p>
+      <w:pPr>
+        <w:rPr>
+          <w:rFonts w:cstheme="minorHAnsi"/>
+        </w:rPr>
+      </w:pPr>
+      <w:r>
+        <w:rPr>
+          <w:rFonts w:cstheme="minorHAnsi"/>
+        </w:rPr>
+        <w:t xml:space="preserve">The main idea of GIT is to keep track of </w:t>
+      </w:r>
+      <w:r>
+        <w:rPr>
+          <w:rFonts w:cstheme="minorHAnsi"/>
+        </w:rPr>
+        <w:t>the files' version and</w:t>
+      </w:r>
+      <w:r>
+        <w:rPr>
+          <w:rFonts w:cstheme="minorHAnsi"/>
+        </w:rPr>
+        <w:t xml:space="preserve"> e</w:t>
+      </w:r>
+      <w:r>
+        <w:rPr>
+          <w:rFonts w:cstheme="minorHAnsi"/>
+        </w:rPr>
+        <w:t>nable collaboration between peop</w:t>
+      </w:r>
+      <w:r>
+        <w:rPr>
+          <w:rFonts w:cstheme="minorHAnsi"/>
+        </w:rPr>
+        <w:t xml:space="preserve">le placed remotely or locally. The GIT system contains </w:t>
+      </w:r>
+      <w:r>
+        <w:rPr>
+          <w:rFonts w:cstheme="minorHAnsi"/>
+        </w:rPr>
+        <w:t>four</w:t>
+      </w:r>
+      <w:r>
+        <w:rPr>
+          <w:rFonts w:cstheme="minorHAnsi"/>
+        </w:rPr>
+        <w:t xml:space="preserve"> </w:t>
+      </w:r>
+      <w:r>
+        <w:rPr>
+          <w:rFonts w:cstheme="minorHAnsi"/>
+        </w:rPr>
+        <w:t>"</w:t>
+      </w:r>
+      <w:r>
+        <w:rPr>
+          <w:rFonts w:cstheme="minorHAnsi"/>
+        </w:rPr>
+        <w:t>levels</w:t>
+      </w:r>
+      <w:r>
+        <w:rPr>
+          <w:rFonts w:cstheme="minorHAnsi"/>
+        </w:rPr>
+        <w:t>"</w:t>
+      </w:r>
+      <w:r>
+        <w:rPr>
+          <w:rFonts w:cstheme="minorHAnsi"/>
+        </w:rPr>
+        <w:t xml:space="preserve"> 1) a GIT server</w:t>
+      </w:r>
+      <w:r>
+        <w:rPr>
+          <w:rFonts w:cstheme="minorHAnsi"/>
+        </w:rPr>
+        <w:t>,</w:t>
+      </w:r>
+      <w:r>
+        <w:rPr>
+          <w:rFonts w:cstheme="minorHAnsi"/>
+        </w:rPr>
+        <w:t xml:space="preserve"> </w:t>
+      </w:r>
+      <w:r>
+        <w:rPr>
+          <w:rFonts w:cstheme="minorHAnsi"/>
+        </w:rPr>
+        <w:t>e.g.</w:t>
+      </w:r>
+      <w:r>
+        <w:rPr>
+          <w:rFonts w:cstheme="minorHAnsi"/>
+        </w:rPr>
+        <w:t xml:space="preserve"> GITHUB on the internet or a local installation</w:t>
+      </w:r>
+      <w:r>
+        <w:rPr>
+          <w:rFonts w:cstheme="minorHAnsi"/>
+        </w:rPr>
+        <w:t>,</w:t>
+      </w:r>
+      <w:r>
+        <w:rPr>
+          <w:rFonts w:cstheme="minorHAnsi"/>
+        </w:rPr>
+        <w:t xml:space="preserve"> 2) committed files on the local computer</w:t>
+      </w:r>
+      <w:r>
+        <w:rPr>
+          <w:rFonts w:cstheme="minorHAnsi"/>
+        </w:rPr>
+        <w:t>,</w:t>
+      </w:r>
+      <w:r>
+        <w:rPr>
+          <w:rFonts w:cstheme="minorHAnsi"/>
+        </w:rPr>
+        <w:t xml:space="preserve"> 3) staged files on the local computer</w:t>
+      </w:r>
+      <w:r>
+        <w:rPr>
+          <w:rFonts w:cstheme="minorHAnsi"/>
+        </w:rPr>
+        <w:t>,</w:t>
+      </w:r>
+      <w:r>
+        <w:rPr>
+          <w:rFonts w:cstheme="minorHAnsi"/>
+        </w:rPr>
+        <w:t xml:space="preserve"> and 4) all the files on the local computer.</w:t>
+      </w:r>
+    </w:p>
+    <w:p>
+      <w:pPr>
+        <w:rPr>
+          <w:rFonts w:cstheme="minorHAnsi"/>
+        </w:rPr>
+      </w:pPr>
+      <w:r>
+        <w:rPr>
+          <w:rFonts w:cstheme="minorHAnsi"/>
+        </w:rPr>
+        <w:t xml:space="preserve">The idea is that a developer is updating the local files for a given task. A given task might need to update </w:t>
+      </w:r>
+      <w:r>
+        <w:rPr>
+          <w:rFonts w:cstheme="minorHAnsi"/>
+        </w:rPr>
+        <w:t>several</w:t>
+      </w:r>
+      <w:r>
+        <w:rPr>
+          <w:rFonts w:cstheme="minorHAnsi"/>
+        </w:rPr>
+        <w:t xml:space="preserve"> files. </w:t>
+      </w:r>
+      <w:r>
+        <w:rPr>
+          <w:rFonts w:cstheme="minorHAnsi"/>
+        </w:rPr>
+        <w:t>After updating</w:t>
+      </w:r>
+      <w:r>
+        <w:rPr>
+          <w:rFonts w:cstheme="minorHAnsi"/>
+        </w:rPr>
+        <w:t xml:space="preserve"> the first file</w:t>
+      </w:r>
+      <w:r>
+        <w:rPr>
+          <w:rFonts w:cstheme="minorHAnsi"/>
+        </w:rPr>
+        <w:t>,</w:t>
+      </w:r>
+      <w:r>
+        <w:rPr>
+          <w:rFonts w:cstheme="minorHAnsi"/>
+        </w:rPr>
+        <w:t xml:space="preserve"> the file can be </w:t>
+      </w:r>
+      <w:r>
+        <w:rPr>
+          <w:rFonts w:cstheme="minorHAnsi"/>
+        </w:rPr>
+        <w:t>"</w:t>
+      </w:r>
+      <w:r>
+        <w:rPr>
+          <w:rFonts w:cstheme="minorHAnsi"/>
+        </w:rPr>
+        <w:t>staged</w:t>
+      </w:r>
+      <w:r>
+        <w:rPr>
+          <w:rFonts w:cstheme="minorHAnsi"/>
+        </w:rPr>
+        <w:t>"</w:t>
+      </w:r>
+      <w:r>
+        <w:rPr>
+          <w:rFonts w:cstheme="minorHAnsi"/>
+        </w:rPr>
+        <w:t xml:space="preserve"> (made ready for a commit). This process </w:t>
+      </w:r>
+      <w:proofErr w:type="gramStart"/>
+      <w:r>
+        <w:rPr>
+          <w:rFonts w:cstheme="minorHAnsi"/>
+        </w:rPr>
+        <w:t xml:space="preserve">is </w:t>
+      </w:r>
+      <w:r>
+        <w:rPr>
+          <w:rFonts w:cstheme="minorHAnsi"/>
+        </w:rPr>
+        <w:t>repeated</w:t>
+      </w:r>
+      <w:proofErr w:type="gramEnd"/>
+      <w:r>
+        <w:rPr>
+          <w:rFonts w:cstheme="minorHAnsi"/>
+        </w:rPr>
+        <w:t xml:space="preserve"> for the other files that need</w:t>
+      </w:r>
+      <w:r>
+        <w:rPr>
+          <w:rFonts w:cstheme="minorHAnsi"/>
+        </w:rPr>
+        <w:t xml:space="preserve"> to be updated. During the development</w:t>
+      </w:r>
+      <w:r>
+        <w:rPr>
+          <w:rFonts w:cstheme="minorHAnsi"/>
+        </w:rPr>
+        <w:t>,</w:t>
+      </w:r>
+      <w:r>
+        <w:rPr>
+          <w:rFonts w:cstheme="minorHAnsi"/>
+        </w:rPr>
+        <w:t xml:space="preserve"> there might be a wi</w:t>
+      </w:r>
+      <w:r>
+        <w:rPr>
+          <w:rFonts w:cstheme="minorHAnsi"/>
+        </w:rPr>
         <w:t>s</w:t>
       </w:r>
       <w:r>
-        <w:t xml:space="preserve"> that can be useful are:</w:t>
-      </w:r>
-    </w:p>
-    <w:p>
-      <w:pPr>
-        <w:rPr>
-          <w:rFonts w:cstheme="minorHAnsi"/>
-        </w:rPr>
-      </w:pPr>
-      <w:proofErr w:type="spellStart"/>
-      <w:r>
-        <w:rPr>
-          <w:rFonts w:cstheme="minorHAnsi"/>
-        </w:rPr>
-        <w:t>usethis</w:t>
-      </w:r>
-      <w:proofErr w:type="spellEnd"/>
-      <w:r>
-        <w:rPr>
-          <w:rFonts w:cstheme="minorHAnsi"/>
-        </w:rPr>
-        <w:t>::</w:t>
-      </w:r>
-      <w:proofErr w:type="spellStart"/>
-      <w:r>
-        <w:rPr>
-          <w:rFonts w:cstheme="minorHAnsi"/>
-        </w:rPr>
-        <w:t>use_</w:t>
+        <w:rPr>
+          <w:rFonts w:cstheme="minorHAnsi"/>
+        </w:rPr>
+        <w:t>h to be able to roll back to a given step in the development process.</w:t>
+      </w:r>
+      <w:r>
+        <w:rPr>
+          <w:rFonts w:cstheme="minorHAnsi"/>
+        </w:rPr>
+        <w:t xml:space="preserve"> W</w:t>
+      </w:r>
+      <w:r>
+        <w:rPr>
+          <w:rFonts w:cstheme="minorHAnsi"/>
+        </w:rPr>
+        <w:t xml:space="preserve">hen that </w:t>
       </w:r>
       <w:proofErr w:type="gramStart"/>
       <w:r>
         <w:rPr>
           <w:rFonts w:cstheme="minorHAnsi"/>
         </w:rPr>
-        <w:t>version</w:t>
-      </w:r>
-      <w:proofErr w:type="spellEnd"/>
-      <w:r>
-        <w:rPr>
-          <w:rFonts w:cstheme="minorHAnsi"/>
-        </w:rPr>
-        <w:t>()</w:t>
+        <w:t>is needed</w:t>
       </w:r>
       <w:proofErr w:type="gramEnd"/>
-    </w:p>
-    <w:p>
-      <w:pPr>
-        <w:rPr>
-          <w:rFonts w:cstheme="minorHAnsi"/>
-        </w:rPr>
-      </w:pPr>
-      <w:proofErr w:type="spellStart"/>
-      <w:r>
-        <w:rPr>
-          <w:rFonts w:cstheme="minorHAnsi"/>
-        </w:rPr>
-        <w:t>usethis</w:t>
-      </w:r>
-      <w:proofErr w:type="spellEnd"/>
-      <w:r>
-        <w:rPr>
-          <w:rFonts w:cstheme="minorHAnsi"/>
-        </w:rPr>
-        <w:t>::</w:t>
-      </w:r>
-      <w:proofErr w:type="spellStart"/>
-      <w:r>
-        <w:rPr>
-          <w:rFonts w:cstheme="minorHAnsi"/>
-        </w:rPr>
-        <w:t>use_</w:t>
+      <w:r>
+        <w:rPr>
+          <w:rFonts w:cstheme="minorHAnsi"/>
+        </w:rPr>
+        <w:t>,</w:t>
+      </w:r>
+      <w:r>
+        <w:rPr>
+          <w:rFonts w:cstheme="minorHAnsi"/>
+        </w:rPr>
+        <w:t xml:space="preserve"> all the staged files are committed (locally). The commit </w:t>
+      </w:r>
+      <w:r>
+        <w:rPr>
+          <w:rFonts w:cstheme="minorHAnsi"/>
+        </w:rPr>
+        <w:t>allows</w:t>
+      </w:r>
+      <w:r>
+        <w:rPr>
+          <w:rFonts w:cstheme="minorHAnsi"/>
+        </w:rPr>
+        <w:t xml:space="preserve"> the developer to rol</w:t>
+      </w:r>
+      <w:r>
+        <w:rPr>
+          <w:rFonts w:cstheme="minorHAnsi"/>
+        </w:rPr>
+        <w:t>l</w:t>
+      </w:r>
+      <w:r>
+        <w:rPr>
+          <w:rFonts w:cstheme="minorHAnsi"/>
+        </w:rPr>
+        <w:t xml:space="preserve"> back to that time</w:t>
+      </w:r>
+      <w:r>
+        <w:rPr>
+          <w:rFonts w:cstheme="minorHAnsi"/>
+        </w:rPr>
+        <w:t>-</w:t>
+      </w:r>
+      <w:r>
+        <w:rPr>
+          <w:rFonts w:cstheme="minorHAnsi"/>
+        </w:rPr>
+        <w:t>point on the local computer. The commit process include</w:t>
+      </w:r>
+      <w:r>
+        <w:rPr>
+          <w:rFonts w:cstheme="minorHAnsi"/>
+        </w:rPr>
+        <w:t>s</w:t>
+      </w:r>
+      <w:r>
+        <w:rPr>
+          <w:rFonts w:cstheme="minorHAnsi"/>
+        </w:rPr>
+        <w:t xml:space="preserve"> </w:t>
+      </w:r>
+      <w:r>
+        <w:rPr>
+          <w:rFonts w:cstheme="minorHAnsi"/>
+        </w:rPr>
+        <w:t>a description</w:t>
+      </w:r>
+      <w:r>
+        <w:rPr>
+          <w:rFonts w:cstheme="minorHAnsi"/>
+        </w:rPr>
+        <w:t xml:space="preserve"> </w:t>
+      </w:r>
+      <w:r>
+        <w:rPr>
+          <w:rFonts w:cstheme="minorHAnsi"/>
+        </w:rPr>
+        <w:t>of which</w:t>
+      </w:r>
+      <w:r>
+        <w:rPr>
+          <w:rFonts w:cstheme="minorHAnsi"/>
+        </w:rPr>
+        <w:t xml:space="preserve"> changes </w:t>
       </w:r>
       <w:proofErr w:type="gramStart"/>
       <w:r>
         <w:rPr>
           <w:rFonts w:cstheme="minorHAnsi"/>
         </w:rPr>
-        <w:t>description</w:t>
-      </w:r>
-      <w:proofErr w:type="spellEnd"/>
-      <w:r>
-        <w:rPr>
-          <w:rFonts w:cstheme="minorHAnsi"/>
-        </w:rPr>
-        <w:t>()</w:t>
+        <w:t>are performed</w:t>
       </w:r>
       <w:proofErr w:type="gramEnd"/>
-    </w:p>
-    <w:p>
-      <w:pPr>
-        <w:rPr>
-          <w:rFonts w:cstheme="minorHAnsi"/>
-        </w:rPr>
-      </w:pPr>
-      <w:proofErr w:type="spellStart"/>
-      <w:r>
-        <w:rPr>
-          <w:rFonts w:cstheme="minorHAnsi"/>
-        </w:rPr>
-        <w:t>usethis</w:t>
-      </w:r>
-      <w:proofErr w:type="spellEnd"/>
-      <w:r>
-        <w:rPr>
-          <w:rFonts w:cstheme="minorHAnsi"/>
-        </w:rPr>
-        <w:t>::</w:t>
-      </w:r>
-      <w:proofErr w:type="spellStart"/>
-      <w:r>
-        <w:rPr>
-          <w:rFonts w:cstheme="minorHAnsi"/>
-        </w:rPr>
-        <w:t>use_readme_</w:t>
-      </w:r>
-      <w:proofErr w:type="gramStart"/>
-      <w:r>
-        <w:rPr>
-          <w:rFonts w:cstheme="minorHAnsi"/>
-        </w:rPr>
-        <w:t>rmd</w:t>
-      </w:r>
-      <w:proofErr w:type="spellEnd"/>
-      <w:r>
-        <w:rPr>
-          <w:rFonts w:cstheme="minorHAnsi"/>
-        </w:rPr>
-        <w:t>()</w:t>
-      </w:r>
-      <w:proofErr w:type="gramEnd"/>
-    </w:p>
-    <w:p>
-      <w:pPr>
-        <w:rPr>
-          <w:rFonts w:cstheme="minorHAnsi"/>
-        </w:rPr>
-      </w:pPr>
-      <w:proofErr w:type="spellStart"/>
-      <w:r>
-        <w:rPr>
-          <w:rFonts w:cstheme="minorHAnsi"/>
-        </w:rPr>
-        <w:t>usethis</w:t>
-      </w:r>
-      <w:proofErr w:type="spellEnd"/>
-      <w:r>
-        <w:rPr>
-          <w:rFonts w:cstheme="minorHAnsi"/>
-        </w:rPr>
-        <w:t>::</w:t>
-      </w:r>
-      <w:proofErr w:type="spellStart"/>
-      <w:r>
-        <w:rPr>
-          <w:rFonts w:cstheme="minorHAnsi"/>
-        </w:rPr>
-        <w:t>use_readme_md</w:t>
-      </w:r>
-      <w:proofErr w:type="spellEnd"/>
-      <w:r>
-        <w:rPr>
-          <w:rFonts w:cstheme="minorHAnsi"/>
-        </w:rPr>
-        <w:t>()</w:t>
-      </w:r>
-    </w:p>
-    <w:p>
-      <w:pPr>
-        <w:pStyle w:val="Heading1"/>
-      </w:pPr>
-      <w:r>
-        <w:t>Make an R p</w:t>
-      </w:r>
-      <w:r>
-        <w:t>ackage</w:t>
-      </w:r>
-      <w:r>
-        <w:t>/library</w:t>
-      </w:r>
-    </w:p>
-    <w:p>
-      <w:r>
-        <w:t>I</w:t>
-      </w:r>
-      <w:r>
-        <w:t xml:space="preserve">t can be </w:t>
-      </w:r>
-      <w:r>
-        <w:t>a good</w:t>
-      </w:r>
-      <w:r>
-        <w:t xml:space="preserve"> practice to </w:t>
-      </w:r>
-      <w:r>
-        <w:t>combine</w:t>
-      </w:r>
-      <w:r>
-        <w:t xml:space="preserve"> the entire project into a package/library s</w:t>
-      </w:r>
-      <w:r>
-        <w:t>o</w:t>
-      </w:r>
-      <w:r>
-        <w:t xml:space="preserve"> that it </w:t>
-      </w:r>
-      <w:proofErr w:type="gramStart"/>
-      <w:r>
-        <w:t>can be downloaded</w:t>
-      </w:r>
-      <w:proofErr w:type="gramEnd"/>
-      <w:r>
-        <w:t xml:space="preserve"> as a single file </w:t>
-      </w:r>
-      <w:r>
-        <w:t>for</w:t>
-      </w:r>
-      <w:r>
-        <w:t xml:space="preserve"> those that need to use the functions of the project.</w:t>
-      </w:r>
-    </w:p>
-    <w:p>
-      <w:r>
-        <w:t>The c</w:t>
-      </w:r>
-      <w:r>
-        <w:t xml:space="preserve">reation of a package </w:t>
-      </w:r>
-      <w:proofErr w:type="gramStart"/>
-      <w:r>
-        <w:t>is do</w:t>
-      </w:r>
-      <w:r>
-        <w:t>ne</w:t>
-      </w:r>
-      <w:proofErr w:type="gramEnd"/>
-      <w:r>
-        <w:t xml:space="preserve"> with the project open within </w:t>
-      </w:r>
-      <w:proofErr w:type="spellStart"/>
-      <w:r>
-        <w:t>Rstudio</w:t>
-      </w:r>
-      <w:proofErr w:type="spellEnd"/>
-      <w:r>
-        <w:t xml:space="preserve">. Go to the menu Tools -&gt; Project options… -&gt; Build Tools. Select Package in the </w:t>
-      </w:r>
-      <w:r>
-        <w:t>"</w:t>
-      </w:r>
-      <w:r>
-        <w:t>Project build tools</w:t>
-      </w:r>
-      <w:r>
-        <w:t>"</w:t>
-      </w:r>
-      <w:r>
-        <w:t xml:space="preserve"> and set the directory to the directory of the relevant project. Click ok. Now go to the Build menu (typical upper right in </w:t>
-      </w:r>
-      <w:proofErr w:type="spellStart"/>
-      <w:r>
-        <w:t>Rstudio</w:t>
-      </w:r>
-      <w:proofErr w:type="spellEnd"/>
-      <w:r>
-        <w:t xml:space="preserve"> – together with Environment). Click </w:t>
-      </w:r>
-      <w:proofErr w:type="gramStart"/>
-      <w:r>
-        <w:t>More</w:t>
-      </w:r>
-      <w:proofErr w:type="gramEnd"/>
-      <w:r>
-        <w:t xml:space="preserve"> and then </w:t>
-      </w:r>
-      <w:r>
-        <w:t>"</w:t>
-      </w:r>
-      <w:r>
-        <w:t>Build source package</w:t>
-      </w:r>
-      <w:r>
-        <w:t xml:space="preserve">". The zip/tar file </w:t>
-      </w:r>
-      <w:proofErr w:type="gramStart"/>
-      <w:r>
-        <w:t>will be created</w:t>
-      </w:r>
-      <w:proofErr w:type="gramEnd"/>
-      <w:r>
-        <w:t xml:space="preserve"> in the directory above the project directory. The zip/tar file </w:t>
-      </w:r>
-      <w:proofErr w:type="gramStart"/>
-      <w:r>
-        <w:t>can manually be moved</w:t>
-      </w:r>
-      <w:proofErr w:type="gramEnd"/>
-      <w:r>
-        <w:t xml:space="preserve"> into the project directory if desired.</w:t>
-      </w:r>
-    </w:p>
-    <w:p>
-      <w:pPr>
-        <w:pStyle w:val="Heading1"/>
-      </w:pPr>
-      <w:r>
-        <w:t>Description of GIT and setup from a terminal</w:t>
-      </w:r>
-    </w:p>
-    <w:p>
-      <w:pPr>
-        <w:rPr>
-          <w:rFonts w:cstheme="minorHAnsi"/>
-        </w:rPr>
-      </w:pPr>
-      <w:r>
-        <w:rPr>
-          <w:rFonts w:cstheme="minorHAnsi"/>
-        </w:rPr>
-        <w:t xml:space="preserve">The main idea of GIT is to keep track of </w:t>
-      </w:r>
-      <w:r>
-        <w:rPr>
-          <w:rFonts w:cstheme="minorHAnsi"/>
-        </w:rPr>
-        <w:t>the files' version and</w:t>
-      </w:r>
-      <w:r>
-        <w:rPr>
-          <w:rFonts w:cstheme="minorHAnsi"/>
-        </w:rPr>
-        <w:t xml:space="preserve"> e</w:t>
-      </w:r>
-      <w:r>
-        <w:rPr>
-          <w:rFonts w:cstheme="minorHAnsi"/>
-        </w:rPr>
-        <w:t>nable collaboration between peop</w:t>
-      </w:r>
-      <w:r>
-        <w:rPr>
-          <w:rFonts w:cstheme="minorHAnsi"/>
-        </w:rPr>
-        <w:t xml:space="preserve">le placed remotely or locally. The GIT system contains </w:t>
-      </w:r>
-      <w:r>
-        <w:rPr>
-          <w:rFonts w:cstheme="minorHAnsi"/>
-        </w:rPr>
-        <w:t>four</w:t>
-      </w:r>
-      <w:r>
-        <w:rPr>
-          <w:rFonts w:cstheme="minorHAnsi"/>
-        </w:rPr>
-        <w:t xml:space="preserve"> </w:t>
-      </w:r>
-      <w:r>
-        <w:rPr>
-          <w:rFonts w:cstheme="minorHAnsi"/>
-        </w:rPr>
-        <w:t>"</w:t>
-      </w:r>
-      <w:r>
-        <w:rPr>
-          <w:rFonts w:cstheme="minorHAnsi"/>
-        </w:rPr>
-        <w:t>levels</w:t>
-      </w:r>
-      <w:r>
-        <w:rPr>
-          <w:rFonts w:cstheme="minorHAnsi"/>
-        </w:rPr>
-        <w:t>"</w:t>
-      </w:r>
-      <w:r>
-        <w:rPr>
-          <w:rFonts w:cstheme="minorHAnsi"/>
-        </w:rPr>
-        <w:t xml:space="preserve"> 1) a GIT server</w:t>
+      <w:r>
+        <w:rPr>
+          <w:rFonts w:cstheme="minorHAnsi"/>
+        </w:rPr>
+        <w:t xml:space="preserve"> for </w:t>
+      </w:r>
+      <w:r>
+        <w:rPr>
+          <w:rFonts w:cstheme="minorHAnsi"/>
+        </w:rPr>
+        <w:t xml:space="preserve">the </w:t>
+      </w:r>
+      <w:r>
+        <w:rPr>
+          <w:rFonts w:cstheme="minorHAnsi"/>
+        </w:rPr>
+        <w:t>specific</w:t>
+      </w:r>
+      <w:r>
+        <w:rPr>
+          <w:rFonts w:cstheme="minorHAnsi"/>
+        </w:rPr>
+        <w:t xml:space="preserve"> commit. </w:t>
+      </w:r>
+      <w:r>
+        <w:rPr>
+          <w:rFonts w:cstheme="minorHAnsi"/>
+        </w:rPr>
+        <w:t>After evaluation of all the changes within a commit, the commit can be</w:t>
+      </w:r>
+      <w:r>
+        <w:rPr>
+          <w:rFonts w:cstheme="minorHAnsi"/>
+        </w:rPr>
+        <w:t xml:space="preserve"> pushed to the central </w:t>
+      </w:r>
+      <w:proofErr w:type="spellStart"/>
+      <w:r>
+        <w:rPr>
+          <w:rFonts w:cstheme="minorHAnsi"/>
+        </w:rPr>
+        <w:t>git</w:t>
+      </w:r>
+      <w:proofErr w:type="spellEnd"/>
+      <w:r>
+        <w:rPr>
+          <w:rFonts w:cstheme="minorHAnsi"/>
+        </w:rPr>
+        <w:t xml:space="preserve"> server and is then available to all users and developers (for a simple</w:t>
       </w:r>
       <w:r>
         <w:rPr>
@@ -1244,19 +1641,7 @@
         <w:rPr>
           <w:rFonts w:cstheme="minorHAnsi"/>
         </w:rPr>
-        <w:t xml:space="preserve"> </w:t>
-      </w:r>
-      <w:r>
-        <w:rPr>
-          <w:rFonts w:cstheme="minorHAnsi"/>
-        </w:rPr>
-        <w:t>e.g.</w:t>
-      </w:r>
-      <w:r>
-        <w:rPr>
-          <w:rFonts w:cstheme="minorHAnsi"/>
-        </w:rPr>
-        <w:t xml:space="preserve"> GITHUB on the internet or a local installation</w:t>
+        <w:t xml:space="preserve"> quick fix</w:t>
       </w:r>
       <w:r>
         <w:rPr>
@@ -1268,339 +1653,6 @@
         <w:rPr>
           <w:rFonts w:cstheme="minorHAnsi"/>
         </w:rPr>
-        <w:t xml:space="preserve"> 2) committed files on the local computer</w:t>
-      </w:r>
-      <w:r>
-        <w:rPr>
-          <w:rFonts w:cstheme="minorHAnsi"/>
-        </w:rPr>
-        <w:t>,</w:t>
-      </w:r>
-      <w:r>
-        <w:rPr>
-          <w:rFonts w:cstheme="minorHAnsi"/>
-        </w:rPr>
-        <w:t xml:space="preserve"> 3) staged files on the local computer</w:t>
-      </w:r>
-      <w:r>
-        <w:rPr>
-          <w:rFonts w:cstheme="minorHAnsi"/>
-        </w:rPr>
-        <w:t>,</w:t>
-      </w:r>
-      <w:r>
-        <w:rPr>
-          <w:rFonts w:cstheme="minorHAnsi"/>
-        </w:rPr>
-        <w:t xml:space="preserve"> and 4) all the files on the local computer.</w:t>
-      </w:r>
-    </w:p>
-    <w:p>
-      <w:pPr>
-        <w:rPr>
-          <w:rFonts w:cstheme="minorHAnsi"/>
-        </w:rPr>
-      </w:pPr>
-      <w:r>
-        <w:rPr>
-          <w:rFonts w:cstheme="minorHAnsi"/>
-        </w:rPr>
-        <w:t xml:space="preserve">The idea is that a developer is updating the local files for a given task. A given task might need to update </w:t>
-      </w:r>
-      <w:r>
-        <w:rPr>
-          <w:rFonts w:cstheme="minorHAnsi"/>
-        </w:rPr>
-        <w:t>several</w:t>
-      </w:r>
-      <w:r>
-        <w:rPr>
-          <w:rFonts w:cstheme="minorHAnsi"/>
-        </w:rPr>
-        <w:t xml:space="preserve"> files. </w:t>
-      </w:r>
-      <w:r>
-        <w:rPr>
-          <w:rFonts w:cstheme="minorHAnsi"/>
-        </w:rPr>
-        <w:t>After updating</w:t>
-      </w:r>
-      <w:r>
-        <w:rPr>
-          <w:rFonts w:cstheme="minorHAnsi"/>
-        </w:rPr>
-        <w:t xml:space="preserve"> the first file</w:t>
-      </w:r>
-      <w:r>
-        <w:rPr>
-          <w:rFonts w:cstheme="minorHAnsi"/>
-        </w:rPr>
-        <w:t>,</w:t>
-      </w:r>
-      <w:r>
-        <w:rPr>
-          <w:rFonts w:cstheme="minorHAnsi"/>
-        </w:rPr>
-        <w:t xml:space="preserve"> the file can be </w:t>
-      </w:r>
-      <w:r>
-        <w:rPr>
-          <w:rFonts w:cstheme="minorHAnsi"/>
-        </w:rPr>
-        <w:t>"</w:t>
-      </w:r>
-      <w:r>
-        <w:rPr>
-          <w:rFonts w:cstheme="minorHAnsi"/>
-        </w:rPr>
-        <w:t>staged</w:t>
-      </w:r>
-      <w:r>
-        <w:rPr>
-          <w:rFonts w:cstheme="minorHAnsi"/>
-        </w:rPr>
-        <w:t>"</w:t>
-      </w:r>
-      <w:r>
-        <w:rPr>
-          <w:rFonts w:cstheme="minorHAnsi"/>
-        </w:rPr>
-        <w:t xml:space="preserve"> (made ready for a commit). This process </w:t>
-      </w:r>
-      <w:proofErr w:type="gramStart"/>
-      <w:r>
-        <w:rPr>
-          <w:rFonts w:cstheme="minorHAnsi"/>
-        </w:rPr>
-        <w:t xml:space="preserve">is </w:t>
-      </w:r>
-      <w:r>
-        <w:rPr>
-          <w:rFonts w:cstheme="minorHAnsi"/>
-        </w:rPr>
-        <w:t>repeated</w:t>
-      </w:r>
-      <w:proofErr w:type="gramEnd"/>
-      <w:r>
-        <w:rPr>
-          <w:rFonts w:cstheme="minorHAnsi"/>
-        </w:rPr>
-        <w:t xml:space="preserve"> for the other files that need</w:t>
-      </w:r>
-      <w:r>
-        <w:rPr>
-          <w:rFonts w:cstheme="minorHAnsi"/>
-        </w:rPr>
-        <w:t xml:space="preserve"> to be updated. During the development</w:t>
-      </w:r>
-      <w:r>
-        <w:rPr>
-          <w:rFonts w:cstheme="minorHAnsi"/>
-        </w:rPr>
-        <w:t>,</w:t>
-      </w:r>
-      <w:r>
-        <w:rPr>
-          <w:rFonts w:cstheme="minorHAnsi"/>
-        </w:rPr>
-        <w:t xml:space="preserve"> there might be a wi</w:t>
-      </w:r>
-      <w:r>
-        <w:rPr>
-          <w:rFonts w:cstheme="minorHAnsi"/>
-        </w:rPr>
-        <w:t>s</w:t>
-      </w:r>
-      <w:r>
-        <w:rPr>
-          <w:rFonts w:cstheme="minorHAnsi"/>
-        </w:rPr>
-        <w:t>h to be able to roll back to a given step in the development process.</w:t>
-      </w:r>
-      <w:r>
-        <w:rPr>
-          <w:rFonts w:cstheme="minorHAnsi"/>
-        </w:rPr>
-        <w:t xml:space="preserve"> W</w:t>
-      </w:r>
-      <w:r>
-        <w:rPr>
-          <w:rFonts w:cstheme="minorHAnsi"/>
-        </w:rPr>
-        <w:t xml:space="preserve">hen that </w:t>
-      </w:r>
-      <w:proofErr w:type="gramStart"/>
-      <w:r>
-        <w:rPr>
-          <w:rFonts w:cstheme="minorHAnsi"/>
-        </w:rPr>
-        <w:t>is needed</w:t>
-      </w:r>
-      <w:proofErr w:type="gramEnd"/>
-      <w:r>
-        <w:rPr>
-          <w:rFonts w:cstheme="minorHAnsi"/>
-        </w:rPr>
-        <w:t>,</w:t>
-      </w:r>
-      <w:r>
-        <w:rPr>
-          <w:rFonts w:cstheme="minorHAnsi"/>
-        </w:rPr>
-        <w:t xml:space="preserve"> all the staged files are committed (locally). The commit </w:t>
-      </w:r>
-      <w:r>
-        <w:rPr>
-          <w:rFonts w:cstheme="minorHAnsi"/>
-        </w:rPr>
-        <w:t>allows</w:t>
-      </w:r>
-      <w:r>
-        <w:rPr>
-          <w:rFonts w:cstheme="minorHAnsi"/>
-        </w:rPr>
-        <w:t xml:space="preserve"> the developer to rol</w:t>
-      </w:r>
-      <w:r>
-        <w:rPr>
-          <w:rFonts w:cstheme="minorHAnsi"/>
-        </w:rPr>
-        <w:t>l</w:t>
-      </w:r>
-      <w:r>
-        <w:rPr>
-          <w:rFonts w:cstheme="minorHAnsi"/>
-        </w:rPr>
-        <w:t xml:space="preserve"> back to that time</w:t>
-      </w:r>
-      <w:r>
-        <w:rPr>
-          <w:rFonts w:cstheme="minorHAnsi"/>
-        </w:rPr>
-        <w:t>-</w:t>
-      </w:r>
-      <w:r>
-        <w:rPr>
-          <w:rFonts w:cstheme="minorHAnsi"/>
-        </w:rPr>
-        <w:t>point on the local computer. The commit process include</w:t>
-      </w:r>
-      <w:r>
-        <w:rPr>
-          <w:rFonts w:cstheme="minorHAnsi"/>
-        </w:rPr>
-        <w:t>s</w:t>
-      </w:r>
-      <w:r>
-        <w:rPr>
-          <w:rFonts w:cstheme="minorHAnsi"/>
-        </w:rPr>
-        <w:t xml:space="preserve"> </w:t>
-      </w:r>
-      <w:r>
-        <w:rPr>
-          <w:rFonts w:cstheme="minorHAnsi"/>
-        </w:rPr>
-        <w:t>a description</w:t>
-      </w:r>
-      <w:r>
-        <w:rPr>
-          <w:rFonts w:cstheme="minorHAnsi"/>
-        </w:rPr>
-        <w:t xml:space="preserve"> </w:t>
-      </w:r>
-      <w:r>
-        <w:rPr>
-          <w:rFonts w:cstheme="minorHAnsi"/>
-        </w:rPr>
-        <w:t>of which</w:t>
-      </w:r>
-      <w:r>
-        <w:rPr>
-          <w:rFonts w:cstheme="minorHAnsi"/>
-        </w:rPr>
-        <w:t xml:space="preserve"> changes </w:t>
-      </w:r>
-      <w:proofErr w:type="gramStart"/>
-      <w:r>
-        <w:rPr>
-          <w:rFonts w:cstheme="minorHAnsi"/>
-        </w:rPr>
-        <w:t>are performed</w:t>
-      </w:r>
-      <w:proofErr w:type="gramEnd"/>
-      <w:r>
-        <w:rPr>
-          <w:rFonts w:cstheme="minorHAnsi"/>
-        </w:rPr>
-        <w:t xml:space="preserve"> for </w:t>
-      </w:r>
-      <w:r>
-        <w:rPr>
-          <w:rFonts w:cstheme="minorHAnsi"/>
-        </w:rPr>
-        <w:t xml:space="preserve">the </w:t>
-      </w:r>
-      <w:r>
-        <w:rPr>
-          <w:rFonts w:cstheme="minorHAnsi"/>
-        </w:rPr>
-        <w:t>specific</w:t>
-      </w:r>
-      <w:r>
-        <w:rPr>
-          <w:rFonts w:cstheme="minorHAnsi"/>
-        </w:rPr>
-        <w:t xml:space="preserve"> commit. </w:t>
-      </w:r>
-      <w:r>
-        <w:rPr>
-          <w:rFonts w:cstheme="minorHAnsi"/>
-        </w:rPr>
-        <w:t>After evaluation of all the changes within a commit, the commit can be</w:t>
-      </w:r>
-      <w:r>
-        <w:rPr>
-          <w:rFonts w:cstheme="minorHAnsi"/>
-        </w:rPr>
-        <w:t xml:space="preserve"> pushed to the central </w:t>
-      </w:r>
-      <w:proofErr w:type="spellStart"/>
-      <w:r>
-        <w:rPr>
-          <w:rFonts w:cstheme="minorHAnsi"/>
-        </w:rPr>
-        <w:t>git</w:t>
-      </w:r>
-      <w:proofErr w:type="spellEnd"/>
-      <w:r>
-        <w:rPr>
-          <w:rFonts w:cstheme="minorHAnsi"/>
-        </w:rPr>
-        <w:t xml:space="preserve"> server and is then available to all users and developers (for a simple</w:t>
-      </w:r>
-      <w:r>
-        <w:rPr>
-          <w:rFonts w:cstheme="minorHAnsi"/>
-        </w:rPr>
-        <w:t>,</w:t>
-      </w:r>
-      <w:r>
-        <w:rPr>
-          <w:rFonts w:cstheme="minorHAnsi"/>
-        </w:rPr>
-        <w:t xml:space="preserve"> quick fix</w:t>
-      </w:r>
-      <w:r>
-        <w:rPr>
-          <w:rFonts w:cstheme="minorHAnsi"/>
-        </w:rPr>
-        <w:t>,</w:t>
-      </w:r>
-      <w:r>
-        <w:rPr>
-          <w:rFonts w:cstheme="minorHAnsi"/>
-        </w:rPr>
         <w:t xml:space="preserve"> all these steps might be performed as one process). </w:t>
       </w:r>
     </w:p>
@@ -1614,6 +1666,7 @@
         <w:rPr>
           <w:rFonts w:cstheme="minorHAnsi"/>
         </w:rPr>
+        <w:lastRenderedPageBreak/>
         <w:t>The below description assumes that GIT for windows is installed on the computer (</w:t>
       </w:r>
       <w:hyperlink r:id="rId5" w:history="1">
@@ -1732,14 +1785,7 @@
         <w:rPr>
           <w:rFonts w:cstheme="minorHAnsi"/>
         </w:rPr>
-        <w:t xml:space="preserve"> approach might be the simplest, but it can be helpful to get a basic </w:t>
-      </w:r>
-      <w:r>
-        <w:rPr>
-          <w:rFonts w:cstheme="minorHAnsi"/>
-        </w:rPr>
-        <w:lastRenderedPageBreak/>
-        <w:t xml:space="preserve">understanding of the structure of </w:t>
+        <w:t xml:space="preserve"> approach might be the simplest, but it can be helpful to get a basic understanding of the structure of </w:t>
       </w:r>
       <w:proofErr w:type="gramStart"/>
       <w:r>
@@ -3299,6 +3345,7 @@
           <w:color w:val="232629"/>
           <w:shd w:val="clear" w:color="auto" w:fill="FFFFFF"/>
         </w:rPr>
+        <w:lastRenderedPageBreak/>
         <w:t>git</w:t>
       </w:r>
       <w:proofErr w:type="spellEnd"/>
@@ -3414,7 +3461,6 @@
           <w:color w:val="232629"/>
           <w:shd w:val="clear" w:color="auto" w:fill="FFFFFF"/>
         </w:rPr>
-        <w:lastRenderedPageBreak/>
         <w:t>The following will show a few examples o</w:t>
       </w:r>
       <w:r>
@@ -4728,18 +4774,25 @@
         <w:rPr>
           <w:rFonts w:cstheme="minorHAnsi"/>
         </w:rPr>
-        <w:t xml:space="preserve"> the</w:t>
-      </w:r>
-      <w:r>
-        <w:rPr>
-          <w:rFonts w:cstheme="minorHAnsi"/>
-        </w:rPr>
         <w:t xml:space="preserve"> </w:t>
       </w:r>
       <w:r>
         <w:rPr>
           <w:rFonts w:cstheme="minorHAnsi"/>
         </w:rPr>
+        <w:lastRenderedPageBreak/>
+        <w:t>the</w:t>
+      </w:r>
+      <w:r>
+        <w:rPr>
+          <w:rFonts w:cstheme="minorHAnsi"/>
+        </w:rPr>
+        <w:t xml:space="preserve"> </w:t>
+      </w:r>
+      <w:r>
+        <w:rPr>
+          <w:rFonts w:cstheme="minorHAnsi"/>
+        </w:rPr>
         <w:t>bottom of</w:t>
       </w:r>
       <w:r>
@@ -4926,7 +4979,6 @@
           <w:sz w:val="22"/>
           <w:szCs w:val="22"/>
         </w:rPr>
-        <w:lastRenderedPageBreak/>
         <w:t>git</w:t>
       </w:r>
       <w:proofErr w:type="spellEnd"/>
@@ -7341,1507 +7393,1507 @@
         <w:rPr>
           <w:rStyle w:val="user-select-contain"/>
         </w:rPr>
+        <w:t xml:space="preserve">How to use GIT within </w:t>
+      </w:r>
+      <w:proofErr w:type="spellStart"/>
+      <w:r>
+        <w:rPr>
+          <w:rStyle w:val="user-select-contain"/>
+        </w:rPr>
+        <w:t>Rstudio</w:t>
+      </w:r>
+      <w:proofErr w:type="spellEnd"/>
+    </w:p>
+    <w:p>
+      <w:pPr>
+        <w:rPr>
+          <w:rStyle w:val="user-select-contain"/>
+          <w:rFonts w:cstheme="minorHAnsi"/>
+          <w:color w:val="24292F"/>
+        </w:rPr>
+      </w:pPr>
+      <w:r>
+        <w:rPr>
+          <w:rStyle w:val="user-select-contain"/>
+          <w:rFonts w:cstheme="minorHAnsi"/>
+          <w:color w:val="24292F"/>
+        </w:rPr>
+        <w:t>The first thin</w:t>
+      </w:r>
+      <w:r>
+        <w:rPr>
+          <w:rStyle w:val="user-select-contain"/>
+          <w:rFonts w:cstheme="minorHAnsi"/>
+          <w:color w:val="24292F"/>
+        </w:rPr>
+        <w:t>g</w:t>
+      </w:r>
+      <w:r>
+        <w:rPr>
+          <w:rStyle w:val="user-select-contain"/>
+          <w:rFonts w:cstheme="minorHAnsi"/>
+          <w:color w:val="24292F"/>
+        </w:rPr>
+        <w:t xml:space="preserve"> to validate within R is </w:t>
+      </w:r>
+      <w:r>
+        <w:rPr>
+          <w:rStyle w:val="user-select-contain"/>
+          <w:rFonts w:cstheme="minorHAnsi"/>
+          <w:color w:val="24292F"/>
+        </w:rPr>
+        <w:t>whether</w:t>
+      </w:r>
+      <w:r>
+        <w:rPr>
+          <w:rStyle w:val="user-select-contain"/>
+          <w:rFonts w:cstheme="minorHAnsi"/>
+          <w:color w:val="24292F"/>
+        </w:rPr>
+        <w:t xml:space="preserve"> R has access to the installed </w:t>
+      </w:r>
+      <w:proofErr w:type="spellStart"/>
+      <w:r>
+        <w:rPr>
+          <w:rStyle w:val="user-select-contain"/>
+          <w:rFonts w:cstheme="minorHAnsi"/>
+          <w:color w:val="24292F"/>
+        </w:rPr>
+        <w:t>git</w:t>
+      </w:r>
+      <w:proofErr w:type="spellEnd"/>
+      <w:r>
+        <w:rPr>
+          <w:rStyle w:val="user-select-contain"/>
+          <w:rFonts w:cstheme="minorHAnsi"/>
+          <w:color w:val="24292F"/>
+        </w:rPr>
+        <w:t xml:space="preserve"> software (</w:t>
+      </w:r>
+      <w:proofErr w:type="spellStart"/>
+      <w:r>
+        <w:rPr>
+          <w:rStyle w:val="user-select-contain"/>
+          <w:rFonts w:cstheme="minorHAnsi"/>
+          <w:color w:val="24292F"/>
+        </w:rPr>
+        <w:t>git</w:t>
+      </w:r>
+      <w:proofErr w:type="spellEnd"/>
+      <w:r>
+        <w:rPr>
+          <w:rStyle w:val="user-select-contain"/>
+          <w:rFonts w:cstheme="minorHAnsi"/>
+          <w:color w:val="24292F"/>
+        </w:rPr>
+        <w:t xml:space="preserve"> for windows). This is done within R in the menu Tools -&gt; Global options… -&gt; GIT/SVN. Check that the </w:t>
+      </w:r>
+      <w:proofErr w:type="spellStart"/>
+      <w:r>
+        <w:rPr>
+          <w:rStyle w:val="user-select-contain"/>
+          <w:rFonts w:cstheme="minorHAnsi"/>
+          <w:color w:val="24292F"/>
+        </w:rPr>
+        <w:t>git</w:t>
+      </w:r>
+      <w:proofErr w:type="spellEnd"/>
+      <w:r>
+        <w:rPr>
+          <w:rStyle w:val="user-select-contain"/>
+          <w:rFonts w:cstheme="minorHAnsi"/>
+          <w:color w:val="24292F"/>
+        </w:rPr>
+        <w:t xml:space="preserve"> path </w:t>
+      </w:r>
+      <w:proofErr w:type="gramStart"/>
+      <w:r>
+        <w:rPr>
+          <w:rStyle w:val="user-select-contain"/>
+          <w:rFonts w:cstheme="minorHAnsi"/>
+          <w:color w:val="24292F"/>
+        </w:rPr>
+        <w:t>is shown</w:t>
+      </w:r>
+      <w:proofErr w:type="gramEnd"/>
+      <w:r>
+        <w:rPr>
+          <w:rStyle w:val="user-select-contain"/>
+          <w:rFonts w:cstheme="minorHAnsi"/>
+          <w:color w:val="24292F"/>
+        </w:rPr>
+        <w:t xml:space="preserve"> in the </w:t>
+      </w:r>
+      <w:r>
+        <w:rPr>
+          <w:rStyle w:val="user-select-contain"/>
+          <w:rFonts w:cstheme="minorHAnsi"/>
+          <w:color w:val="24292F"/>
+        </w:rPr>
+        <w:t>"</w:t>
+      </w:r>
+      <w:proofErr w:type="spellStart"/>
+      <w:r>
+        <w:rPr>
+          <w:rStyle w:val="user-select-contain"/>
+          <w:rFonts w:cstheme="minorHAnsi"/>
+          <w:color w:val="24292F"/>
+        </w:rPr>
+        <w:t>git</w:t>
+      </w:r>
+      <w:proofErr w:type="spellEnd"/>
+      <w:r>
+        <w:rPr>
+          <w:rStyle w:val="user-select-contain"/>
+          <w:rFonts w:cstheme="minorHAnsi"/>
+          <w:color w:val="24292F"/>
+        </w:rPr>
+        <w:t xml:space="preserve"> executable</w:t>
+      </w:r>
+      <w:r>
+        <w:rPr>
+          <w:rStyle w:val="user-select-contain"/>
+          <w:rFonts w:cstheme="minorHAnsi"/>
+          <w:color w:val="24292F"/>
+        </w:rPr>
+        <w:t>"</w:t>
+      </w:r>
+      <w:r>
+        <w:rPr>
+          <w:rStyle w:val="user-select-contain"/>
+          <w:rFonts w:cstheme="minorHAnsi"/>
+          <w:color w:val="24292F"/>
+        </w:rPr>
+        <w:t>;</w:t>
+      </w:r>
+      <w:r>
+        <w:rPr>
+          <w:rStyle w:val="user-select-contain"/>
+          <w:rFonts w:cstheme="minorHAnsi"/>
+          <w:color w:val="24292F"/>
+        </w:rPr>
+        <w:t xml:space="preserve"> otherwise</w:t>
+      </w:r>
+      <w:r>
+        <w:rPr>
+          <w:rStyle w:val="user-select-contain"/>
+          <w:rFonts w:cstheme="minorHAnsi"/>
+          <w:color w:val="24292F"/>
+        </w:rPr>
+        <w:t>,</w:t>
+      </w:r>
+      <w:r>
+        <w:rPr>
+          <w:rStyle w:val="user-select-contain"/>
+          <w:rFonts w:cstheme="minorHAnsi"/>
+          <w:color w:val="24292F"/>
+        </w:rPr>
+        <w:t xml:space="preserve"> browse to the correct location</w:t>
+      </w:r>
+    </w:p>
+    <w:p>
+      <w:pPr>
+        <w:rPr>
+          <w:rFonts w:cstheme="minorHAnsi"/>
+        </w:rPr>
+      </w:pPr>
+      <w:r>
+        <w:rPr>
+          <w:rFonts w:cstheme="minorHAnsi"/>
+        </w:rPr>
+        <w:t xml:space="preserve">Since </w:t>
+      </w:r>
+      <w:r>
+        <w:rPr>
+          <w:rFonts w:cstheme="minorHAnsi"/>
+        </w:rPr>
+        <w:t>w</w:t>
+      </w:r>
+      <w:r>
+        <w:rPr>
+          <w:rFonts w:cstheme="minorHAnsi"/>
+        </w:rPr>
+        <w:t xml:space="preserve">e have predefined all the </w:t>
+      </w:r>
+      <w:proofErr w:type="spellStart"/>
+      <w:r>
+        <w:rPr>
+          <w:rFonts w:cstheme="minorHAnsi"/>
+        </w:rPr>
+        <w:t>git</w:t>
+      </w:r>
+      <w:proofErr w:type="spellEnd"/>
+      <w:r>
+        <w:rPr>
+          <w:rFonts w:cstheme="minorHAnsi"/>
+        </w:rPr>
+        <w:t xml:space="preserve"> setting</w:t>
+      </w:r>
+      <w:r>
+        <w:rPr>
+          <w:rFonts w:cstheme="minorHAnsi"/>
+        </w:rPr>
+        <w:t>s, we</w:t>
+      </w:r>
+      <w:r>
+        <w:rPr>
+          <w:rFonts w:cstheme="minorHAnsi"/>
+        </w:rPr>
+        <w:t xml:space="preserve"> do not need to inform </w:t>
+      </w:r>
+      <w:proofErr w:type="spellStart"/>
+      <w:r>
+        <w:rPr>
+          <w:rFonts w:cstheme="minorHAnsi"/>
+        </w:rPr>
+        <w:t>Rstudio</w:t>
+      </w:r>
+      <w:proofErr w:type="spellEnd"/>
+      <w:r>
+        <w:rPr>
+          <w:rFonts w:cstheme="minorHAnsi"/>
+        </w:rPr>
+        <w:t xml:space="preserve"> that we need to use </w:t>
+      </w:r>
+      <w:proofErr w:type="spellStart"/>
+      <w:r>
+        <w:rPr>
+          <w:rFonts w:cstheme="minorHAnsi"/>
+        </w:rPr>
+        <w:t>git</w:t>
+      </w:r>
+      <w:proofErr w:type="spellEnd"/>
+      <w:r>
+        <w:rPr>
+          <w:rFonts w:cstheme="minorHAnsi"/>
+        </w:rPr>
+        <w:t xml:space="preserve"> for version control of the project. However, </w:t>
+      </w:r>
+      <w:r>
+        <w:rPr>
+          <w:rFonts w:cstheme="minorHAnsi"/>
+        </w:rPr>
+        <w:t>t</w:t>
+      </w:r>
+      <w:r>
+        <w:rPr>
+          <w:rFonts w:cstheme="minorHAnsi"/>
+        </w:rPr>
+        <w:t>here seem</w:t>
+      </w:r>
+      <w:r>
+        <w:rPr>
+          <w:rFonts w:cstheme="minorHAnsi"/>
+        </w:rPr>
+        <w:t>s</w:t>
+      </w:r>
+      <w:r>
+        <w:rPr>
+          <w:rFonts w:cstheme="minorHAnsi"/>
+        </w:rPr>
+        <w:t xml:space="preserve"> to be a slight bug in </w:t>
+      </w:r>
+      <w:proofErr w:type="spellStart"/>
+      <w:r>
+        <w:rPr>
+          <w:rFonts w:cstheme="minorHAnsi"/>
+        </w:rPr>
+        <w:t>Rstudio</w:t>
+      </w:r>
+      <w:proofErr w:type="spellEnd"/>
+      <w:r>
+        <w:rPr>
+          <w:rFonts w:cstheme="minorHAnsi"/>
+        </w:rPr>
+        <w:t>;</w:t>
+      </w:r>
+      <w:r>
+        <w:rPr>
+          <w:rFonts w:cstheme="minorHAnsi"/>
+        </w:rPr>
+        <w:t xml:space="preserve"> thus</w:t>
+      </w:r>
+      <w:r>
+        <w:rPr>
+          <w:rFonts w:cstheme="minorHAnsi"/>
+        </w:rPr>
+        <w:t>,</w:t>
+      </w:r>
+      <w:r>
+        <w:rPr>
+          <w:rFonts w:cstheme="minorHAnsi"/>
+        </w:rPr>
+        <w:t xml:space="preserve"> we will likely need to do the following if there is no </w:t>
+      </w:r>
+      <w:r>
+        <w:rPr>
+          <w:rFonts w:cstheme="minorHAnsi"/>
+        </w:rPr>
+        <w:t>"</w:t>
+      </w:r>
+      <w:proofErr w:type="spellStart"/>
+      <w:r>
+        <w:rPr>
+          <w:rFonts w:cstheme="minorHAnsi"/>
+        </w:rPr>
+        <w:t>git</w:t>
+      </w:r>
+      <w:proofErr w:type="spellEnd"/>
+      <w:r>
+        <w:rPr>
+          <w:rFonts w:cstheme="minorHAnsi"/>
+        </w:rPr>
+        <w:t>"</w:t>
+      </w:r>
+      <w:r>
+        <w:rPr>
+          <w:rFonts w:cstheme="minorHAnsi"/>
+        </w:rPr>
+        <w:t xml:space="preserve"> tab available next to the </w:t>
+      </w:r>
+      <w:r>
+        <w:rPr>
+          <w:rFonts w:cstheme="minorHAnsi"/>
+        </w:rPr>
+        <w:t>"</w:t>
+      </w:r>
+      <w:r>
+        <w:rPr>
+          <w:rFonts w:cstheme="minorHAnsi"/>
+        </w:rPr>
+        <w:t>Environment</w:t>
+      </w:r>
+      <w:r>
+        <w:rPr>
+          <w:rFonts w:cstheme="minorHAnsi"/>
+        </w:rPr>
+        <w:t>"</w:t>
+      </w:r>
+      <w:r>
+        <w:rPr>
+          <w:rFonts w:cstheme="minorHAnsi"/>
+        </w:rPr>
+        <w:t xml:space="preserve"> and </w:t>
+      </w:r>
+      <w:r>
+        <w:rPr>
+          <w:rFonts w:cstheme="minorHAnsi"/>
+        </w:rPr>
+        <w:t>"</w:t>
+      </w:r>
+      <w:r>
+        <w:rPr>
+          <w:rFonts w:cstheme="minorHAnsi"/>
+        </w:rPr>
+        <w:t>History</w:t>
+      </w:r>
+      <w:r>
+        <w:rPr>
+          <w:rFonts w:cstheme="minorHAnsi"/>
+        </w:rPr>
+        <w:t>"</w:t>
+      </w:r>
+      <w:r>
+        <w:rPr>
+          <w:rFonts w:cstheme="minorHAnsi"/>
+        </w:rPr>
+        <w:t xml:space="preserve"> tabs in the upper right corner of </w:t>
+      </w:r>
+      <w:proofErr w:type="spellStart"/>
+      <w:r>
+        <w:rPr>
+          <w:rFonts w:cstheme="minorHAnsi"/>
+        </w:rPr>
+        <w:t>Rstudio</w:t>
+      </w:r>
+      <w:proofErr w:type="spellEnd"/>
+      <w:r>
+        <w:rPr>
+          <w:rFonts w:cstheme="minorHAnsi"/>
+        </w:rPr>
+        <w:t>. In this case</w:t>
+      </w:r>
+      <w:r>
+        <w:rPr>
+          <w:rFonts w:cstheme="minorHAnsi"/>
+        </w:rPr>
+        <w:t>,</w:t>
+      </w:r>
+      <w:r>
+        <w:rPr>
+          <w:rFonts w:cstheme="minorHAnsi"/>
+        </w:rPr>
+        <w:t xml:space="preserve"> go to the menu Tools -&gt; Version control</w:t>
+      </w:r>
+      <w:r>
+        <w:rPr>
+          <w:rFonts w:cstheme="minorHAnsi"/>
+        </w:rPr>
+        <w:t>;</w:t>
+      </w:r>
+      <w:r>
+        <w:rPr>
+          <w:rFonts w:cstheme="minorHAnsi"/>
+        </w:rPr>
+        <w:t xml:space="preserve"> if it is already set to </w:t>
+      </w:r>
+      <w:proofErr w:type="spellStart"/>
+      <w:r>
+        <w:rPr>
+          <w:rFonts w:cstheme="minorHAnsi"/>
+        </w:rPr>
+        <w:t>git</w:t>
+      </w:r>
+      <w:proofErr w:type="spellEnd"/>
+      <w:r>
+        <w:rPr>
+          <w:rFonts w:cstheme="minorHAnsi"/>
+        </w:rPr>
+        <w:t xml:space="preserve"> select none and repeat the process</w:t>
+      </w:r>
+      <w:r>
+        <w:rPr>
+          <w:rFonts w:cstheme="minorHAnsi"/>
+        </w:rPr>
+        <w:t>,</w:t>
+      </w:r>
+      <w:r>
+        <w:rPr>
+          <w:rFonts w:cstheme="minorHAnsi"/>
+        </w:rPr>
+        <w:t xml:space="preserve"> but the second time</w:t>
+      </w:r>
+      <w:r>
+        <w:rPr>
+          <w:rFonts w:cstheme="minorHAnsi"/>
+        </w:rPr>
+        <w:t>,</w:t>
+      </w:r>
+      <w:r>
+        <w:rPr>
+          <w:rFonts w:cstheme="minorHAnsi"/>
+        </w:rPr>
+        <w:t xml:space="preserve"> select </w:t>
+      </w:r>
+      <w:proofErr w:type="spellStart"/>
+      <w:r>
+        <w:rPr>
+          <w:rFonts w:cstheme="minorHAnsi"/>
+        </w:rPr>
+        <w:t>git</w:t>
+      </w:r>
+      <w:proofErr w:type="spellEnd"/>
+      <w:r>
+        <w:rPr>
+          <w:rFonts w:cstheme="minorHAnsi"/>
+        </w:rPr>
+        <w:t xml:space="preserve">. This </w:t>
+      </w:r>
+      <w:r>
+        <w:rPr>
+          <w:rFonts w:cstheme="minorHAnsi"/>
+        </w:rPr>
+        <w:t>will</w:t>
+      </w:r>
+      <w:r>
+        <w:rPr>
+          <w:rFonts w:cstheme="minorHAnsi"/>
+        </w:rPr>
+        <w:t xml:space="preserve"> create the </w:t>
+      </w:r>
+      <w:r>
+        <w:rPr>
+          <w:rFonts w:cstheme="minorHAnsi"/>
+        </w:rPr>
+        <w:t>"</w:t>
+      </w:r>
+      <w:proofErr w:type="spellStart"/>
+      <w:r>
+        <w:rPr>
+          <w:rFonts w:cstheme="minorHAnsi"/>
+        </w:rPr>
+        <w:t>git</w:t>
+      </w:r>
+      <w:proofErr w:type="spellEnd"/>
+      <w:r>
+        <w:rPr>
+          <w:rFonts w:cstheme="minorHAnsi"/>
+        </w:rPr>
+        <w:t>"</w:t>
+      </w:r>
+      <w:r>
+        <w:rPr>
+          <w:rFonts w:cstheme="minorHAnsi"/>
+        </w:rPr>
+        <w:t xml:space="preserve"> tab in the upper right corner</w:t>
+      </w:r>
+      <w:r>
+        <w:rPr>
+          <w:rFonts w:cstheme="minorHAnsi"/>
+        </w:rPr>
+        <w:t>.</w:t>
+      </w:r>
+    </w:p>
+    <w:p>
+      <w:pPr>
+        <w:rPr>
+          <w:rFonts w:cstheme="minorHAnsi"/>
+        </w:rPr>
+      </w:pPr>
+      <w:r>
+        <w:rPr>
+          <w:rFonts w:cstheme="minorHAnsi"/>
+        </w:rPr>
+        <w:t>Try to open one of the files within the R folder and make a change</w:t>
+      </w:r>
+      <w:r>
+        <w:rPr>
+          <w:rFonts w:cstheme="minorHAnsi"/>
+        </w:rPr>
+        <w:t>,</w:t>
+      </w:r>
+      <w:r>
+        <w:rPr>
+          <w:rFonts w:cstheme="minorHAnsi"/>
+        </w:rPr>
+        <w:t xml:space="preserve"> e.g. just add a comment and save the file. The file will now </w:t>
+      </w:r>
+      <w:r>
+        <w:rPr>
+          <w:rFonts w:cstheme="minorHAnsi"/>
+        </w:rPr>
+        <w:t>appear</w:t>
+      </w:r>
+      <w:r>
+        <w:rPr>
+          <w:rFonts w:cstheme="minorHAnsi"/>
+        </w:rPr>
+        <w:t xml:space="preserve"> at the </w:t>
+      </w:r>
+      <w:proofErr w:type="spellStart"/>
+      <w:r>
+        <w:rPr>
+          <w:rFonts w:cstheme="minorHAnsi"/>
+        </w:rPr>
+        <w:t>git</w:t>
+      </w:r>
+      <w:proofErr w:type="spellEnd"/>
+      <w:r>
+        <w:rPr>
+          <w:rFonts w:cstheme="minorHAnsi"/>
+        </w:rPr>
+        <w:t xml:space="preserve"> tab as modified (indicated by an M). The file can be ready for commit (staged) by checking the staged box next to the file name in the </w:t>
+      </w:r>
+      <w:proofErr w:type="spellStart"/>
+      <w:r>
+        <w:rPr>
+          <w:rFonts w:cstheme="minorHAnsi"/>
+        </w:rPr>
+        <w:t>git</w:t>
+      </w:r>
+      <w:proofErr w:type="spellEnd"/>
+      <w:r>
+        <w:rPr>
+          <w:rFonts w:cstheme="minorHAnsi"/>
+        </w:rPr>
+        <w:t xml:space="preserve"> section. This is </w:t>
+      </w:r>
+      <w:r>
+        <w:rPr>
+          <w:rFonts w:cstheme="minorHAnsi"/>
+        </w:rPr>
+        <w:t xml:space="preserve">the </w:t>
+      </w:r>
+      <w:r>
+        <w:rPr>
+          <w:rFonts w:cstheme="minorHAnsi"/>
+        </w:rPr>
+        <w:t xml:space="preserve">analogy to the manual </w:t>
+      </w:r>
+      <w:proofErr w:type="spellStart"/>
+      <w:r>
+        <w:rPr>
+          <w:rFonts w:cstheme="minorHAnsi"/>
+        </w:rPr>
+        <w:t>git</w:t>
+      </w:r>
+      <w:proofErr w:type="spellEnd"/>
+      <w:r>
+        <w:rPr>
+          <w:rFonts w:cstheme="minorHAnsi"/>
+        </w:rPr>
+        <w:t xml:space="preserve"> add command. The commit </w:t>
+      </w:r>
+      <w:proofErr w:type="gramStart"/>
+      <w:r>
+        <w:rPr>
+          <w:rFonts w:cstheme="minorHAnsi"/>
+        </w:rPr>
+        <w:t>is made</w:t>
+      </w:r>
+      <w:proofErr w:type="gramEnd"/>
+      <w:r>
+        <w:rPr>
+          <w:rFonts w:cstheme="minorHAnsi"/>
+        </w:rPr>
+        <w:t xml:space="preserve"> by pressing the commit button in the </w:t>
+      </w:r>
+      <w:proofErr w:type="spellStart"/>
+      <w:r>
+        <w:rPr>
+          <w:rFonts w:cstheme="minorHAnsi"/>
+        </w:rPr>
+        <w:t>git</w:t>
+      </w:r>
+      <w:proofErr w:type="spellEnd"/>
+      <w:r>
+        <w:rPr>
+          <w:rFonts w:cstheme="minorHAnsi"/>
+        </w:rPr>
+        <w:t xml:space="preserve"> section. Enter a commit message and push the commit button. This is the analogy to </w:t>
+      </w:r>
+      <w:proofErr w:type="spellStart"/>
+      <w:r>
+        <w:rPr>
+          <w:rFonts w:cstheme="minorHAnsi"/>
+        </w:rPr>
+        <w:t>git</w:t>
+      </w:r>
+      <w:proofErr w:type="spellEnd"/>
+      <w:r>
+        <w:rPr>
+          <w:rFonts w:cstheme="minorHAnsi"/>
+        </w:rPr>
+        <w:t xml:space="preserve"> commit -m "This is my first commit for this repository"</w:t>
+      </w:r>
+      <w:r>
+        <w:rPr>
+          <w:rFonts w:cstheme="minorHAnsi"/>
+        </w:rPr>
+        <w:t>. Finally</w:t>
+      </w:r>
+      <w:r>
+        <w:rPr>
+          <w:rFonts w:cstheme="minorHAnsi"/>
+        </w:rPr>
+        <w:t>,</w:t>
+      </w:r>
+      <w:r>
+        <w:rPr>
+          <w:rFonts w:cstheme="minorHAnsi"/>
+        </w:rPr>
+        <w:t xml:space="preserve"> the green arrow </w:t>
+      </w:r>
+      <w:proofErr w:type="gramStart"/>
+      <w:r>
+        <w:rPr>
+          <w:rFonts w:cstheme="minorHAnsi"/>
+        </w:rPr>
+        <w:t>can be used</w:t>
+      </w:r>
+      <w:proofErr w:type="gramEnd"/>
+      <w:r>
+        <w:rPr>
+          <w:rFonts w:cstheme="minorHAnsi"/>
+        </w:rPr>
+        <w:t xml:space="preserve"> for the push. This is the analogy of </w:t>
+      </w:r>
+      <w:proofErr w:type="spellStart"/>
+      <w:r>
+        <w:rPr>
+          <w:rFonts w:cstheme="minorHAnsi"/>
+        </w:rPr>
+        <w:t>git</w:t>
+      </w:r>
+      <w:proofErr w:type="spellEnd"/>
+      <w:r>
+        <w:rPr>
+          <w:rFonts w:cstheme="minorHAnsi"/>
+        </w:rPr>
+        <w:t xml:space="preserve"> push.</w:t>
+      </w:r>
+    </w:p>
+    <w:p>
+      <w:pPr>
+        <w:rPr>
+          <w:rFonts w:cstheme="minorHAnsi"/>
+        </w:rPr>
+      </w:pPr>
+      <w:r>
+        <w:rPr>
+          <w:rFonts w:cstheme="minorHAnsi"/>
+        </w:rPr>
+        <w:t xml:space="preserve">When using R in connection with </w:t>
+      </w:r>
+      <w:proofErr w:type="spellStart"/>
+      <w:r>
+        <w:rPr>
+          <w:rFonts w:cstheme="minorHAnsi"/>
+        </w:rPr>
+        <w:t>git</w:t>
+      </w:r>
+      <w:proofErr w:type="spellEnd"/>
+      <w:r>
+        <w:rPr>
+          <w:rFonts w:cstheme="minorHAnsi"/>
+        </w:rPr>
+        <w:t>,</w:t>
+      </w:r>
+      <w:r>
+        <w:rPr>
+          <w:rFonts w:cstheme="minorHAnsi"/>
+        </w:rPr>
+        <w:t xml:space="preserve"> it is a good practice to ensure that files like .</w:t>
+      </w:r>
+      <w:proofErr w:type="spellStart"/>
+      <w:proofErr w:type="gramStart"/>
+      <w:r>
+        <w:rPr>
+          <w:rFonts w:cstheme="minorHAnsi"/>
+        </w:rPr>
+        <w:t>Renvironment</w:t>
+      </w:r>
+      <w:proofErr w:type="spellEnd"/>
+      <w:r>
+        <w:rPr>
+          <w:rFonts w:cstheme="minorHAnsi"/>
+        </w:rPr>
+        <w:t>,</w:t>
+      </w:r>
+      <w:proofErr w:type="gramEnd"/>
+      <w:r>
+        <w:rPr>
+          <w:rFonts w:cstheme="minorHAnsi"/>
+        </w:rPr>
+        <w:t xml:space="preserve"> .</w:t>
+      </w:r>
+      <w:proofErr w:type="spellStart"/>
+      <w:r>
+        <w:rPr>
+          <w:rFonts w:cstheme="minorHAnsi"/>
+        </w:rPr>
+        <w:t>Rdata</w:t>
+      </w:r>
+      <w:proofErr w:type="spellEnd"/>
+      <w:r>
+        <w:rPr>
+          <w:rFonts w:cstheme="minorHAnsi"/>
+        </w:rPr>
+        <w:t xml:space="preserve"> </w:t>
+      </w:r>
+      <w:proofErr w:type="spellStart"/>
+      <w:r>
+        <w:rPr>
+          <w:rFonts w:cstheme="minorHAnsi"/>
+        </w:rPr>
+        <w:t>etc</w:t>
+      </w:r>
+      <w:proofErr w:type="spellEnd"/>
+      <w:r>
+        <w:rPr>
+          <w:rFonts w:cstheme="minorHAnsi"/>
+        </w:rPr>
+        <w:t xml:space="preserve"> is not pushed to </w:t>
+      </w:r>
+      <w:proofErr w:type="spellStart"/>
+      <w:r>
+        <w:rPr>
+          <w:rFonts w:cstheme="minorHAnsi"/>
+        </w:rPr>
+        <w:t>git</w:t>
+      </w:r>
+      <w:proofErr w:type="spellEnd"/>
+      <w:r>
+        <w:rPr>
+          <w:rFonts w:cstheme="minorHAnsi"/>
+        </w:rPr>
+        <w:t xml:space="preserve"> since these might include sensitive patient data or local tokes. To </w:t>
+      </w:r>
+      <w:r>
+        <w:rPr>
+          <w:rFonts w:cstheme="minorHAnsi"/>
+        </w:rPr>
+        <w:t xml:space="preserve">prevent these files from </w:t>
+      </w:r>
+      <w:proofErr w:type="gramStart"/>
+      <w:r>
+        <w:rPr>
+          <w:rFonts w:cstheme="minorHAnsi"/>
+        </w:rPr>
+        <w:t>being pushed</w:t>
+      </w:r>
+      <w:proofErr w:type="gramEnd"/>
+      <w:r>
+        <w:rPr>
+          <w:rFonts w:cstheme="minorHAnsi"/>
+        </w:rPr>
+        <w:t xml:space="preserve"> to </w:t>
+      </w:r>
+      <w:proofErr w:type="spellStart"/>
+      <w:r>
+        <w:rPr>
+          <w:rFonts w:cstheme="minorHAnsi"/>
+        </w:rPr>
+        <w:t>git</w:t>
+      </w:r>
+      <w:proofErr w:type="spellEnd"/>
+      <w:r>
+        <w:rPr>
+          <w:rFonts w:cstheme="minorHAnsi"/>
+        </w:rPr>
+        <w:t>,</w:t>
+      </w:r>
+      <w:r>
+        <w:rPr>
+          <w:rFonts w:cstheme="minorHAnsi"/>
+        </w:rPr>
+        <w:t xml:space="preserve"> a .</w:t>
+      </w:r>
+      <w:proofErr w:type="spellStart"/>
+      <w:r>
+        <w:rPr>
+          <w:rFonts w:cstheme="minorHAnsi"/>
+        </w:rPr>
+        <w:t>gitignore</w:t>
+      </w:r>
+      <w:proofErr w:type="spellEnd"/>
+      <w:r>
+        <w:rPr>
+          <w:rFonts w:cstheme="minorHAnsi"/>
+        </w:rPr>
+        <w:t xml:space="preserve"> file can be used to instruct </w:t>
+      </w:r>
+      <w:proofErr w:type="spellStart"/>
+      <w:r>
+        <w:rPr>
+          <w:rFonts w:cstheme="minorHAnsi"/>
+        </w:rPr>
+        <w:t>git</w:t>
+      </w:r>
+      <w:proofErr w:type="spellEnd"/>
+      <w:r>
+        <w:rPr>
+          <w:rFonts w:cstheme="minorHAnsi"/>
+        </w:rPr>
+        <w:t xml:space="preserve"> about files not to upload to </w:t>
+      </w:r>
+      <w:proofErr w:type="spellStart"/>
+      <w:r>
+        <w:rPr>
+          <w:rFonts w:cstheme="minorHAnsi"/>
+        </w:rPr>
+        <w:t>git</w:t>
+      </w:r>
+      <w:proofErr w:type="spellEnd"/>
+      <w:r>
+        <w:rPr>
+          <w:rFonts w:cstheme="minorHAnsi"/>
+        </w:rPr>
+        <w:t xml:space="preserve">. Within </w:t>
+      </w:r>
+      <w:proofErr w:type="gramStart"/>
+      <w:r>
+        <w:rPr>
+          <w:rFonts w:cstheme="minorHAnsi"/>
+        </w:rPr>
+        <w:t>R</w:t>
+      </w:r>
+      <w:proofErr w:type="gramEnd"/>
+      <w:r>
+        <w:rPr>
+          <w:rFonts w:cstheme="minorHAnsi"/>
+        </w:rPr>
+        <w:t xml:space="preserve"> this can be done using a one</w:t>
+      </w:r>
+      <w:r>
+        <w:rPr>
+          <w:rFonts w:cstheme="minorHAnsi"/>
+        </w:rPr>
+        <w:t>-</w:t>
+      </w:r>
+      <w:r>
+        <w:rPr>
+          <w:rFonts w:cstheme="minorHAnsi"/>
+        </w:rPr>
+        <w:t>line R command</w:t>
+      </w:r>
+    </w:p>
+    <w:p>
+      <w:pPr>
+        <w:rPr>
+          <w:rFonts w:cstheme="minorHAnsi"/>
+          <w:b/>
+        </w:rPr>
+      </w:pPr>
+      <w:proofErr w:type="spellStart"/>
+      <w:r>
+        <w:rPr>
+          <w:rFonts w:cstheme="minorHAnsi"/>
+          <w:b/>
+        </w:rPr>
+        <w:t>usethis</w:t>
+      </w:r>
+      <w:proofErr w:type="spellEnd"/>
+      <w:r>
+        <w:rPr>
+          <w:rFonts w:cstheme="minorHAnsi"/>
+          <w:b/>
+        </w:rPr>
+        <w:t>::</w:t>
+      </w:r>
+      <w:proofErr w:type="spellStart"/>
+      <w:r>
+        <w:rPr>
+          <w:rFonts w:cstheme="minorHAnsi"/>
+          <w:b/>
+        </w:rPr>
+        <w:t>git_</w:t>
+      </w:r>
+      <w:proofErr w:type="gramStart"/>
+      <w:r>
+        <w:rPr>
+          <w:rFonts w:cstheme="minorHAnsi"/>
+          <w:b/>
+        </w:rPr>
+        <w:t>vaccinate</w:t>
+      </w:r>
+      <w:proofErr w:type="spellEnd"/>
+      <w:r>
+        <w:rPr>
+          <w:rFonts w:cstheme="minorHAnsi"/>
+          <w:b/>
+        </w:rPr>
+        <w:t>()</w:t>
+      </w:r>
+      <w:proofErr w:type="gramEnd"/>
+    </w:p>
+    <w:p>
+      <w:pPr>
+        <w:rPr>
+          <w:rFonts w:cstheme="minorHAnsi"/>
+        </w:rPr>
+      </w:pPr>
+      <w:r>
+        <w:rPr>
+          <w:rFonts w:cstheme="minorHAnsi"/>
+        </w:rPr>
+        <w:t xml:space="preserve">Now </w:t>
+      </w:r>
+      <w:proofErr w:type="spellStart"/>
+      <w:r>
+        <w:rPr>
+          <w:rFonts w:cstheme="minorHAnsi"/>
+        </w:rPr>
+        <w:t>git</w:t>
+      </w:r>
+      <w:proofErr w:type="spellEnd"/>
+      <w:r>
+        <w:rPr>
+          <w:rFonts w:cstheme="minorHAnsi"/>
+        </w:rPr>
+        <w:t xml:space="preserve"> is setup and running</w:t>
+      </w:r>
+    </w:p>
+    <w:p>
+      <w:pPr>
+        <w:pStyle w:val="Heading1"/>
+      </w:pPr>
+      <w:r>
+        <w:t xml:space="preserve">How to setup GIT from within </w:t>
+      </w:r>
+      <w:proofErr w:type="spellStart"/>
+      <w:r>
+        <w:t>Rstudio</w:t>
+      </w:r>
+      <w:proofErr w:type="spellEnd"/>
+      <w:r>
+        <w:t xml:space="preserve"> without using command line </w:t>
+      </w:r>
+      <w:r>
+        <w:t>arguments</w:t>
+      </w:r>
+      <w:r>
+        <w:t xml:space="preserve"> (</w:t>
+      </w:r>
+      <w:r>
+        <w:t xml:space="preserve">well, </w:t>
+      </w:r>
+      <w:r>
+        <w:t>almost)</w:t>
+      </w:r>
+    </w:p>
+    <w:p>
+      <w:pPr>
+        <w:rPr>
+          <w:rStyle w:val="user-select-contain"/>
+          <w:rFonts w:cstheme="minorHAnsi"/>
+          <w:color w:val="24292F"/>
+        </w:rPr>
+      </w:pPr>
+      <w:r>
+        <w:rPr>
+          <w:rStyle w:val="user-select-contain"/>
+          <w:rFonts w:cstheme="minorHAnsi"/>
+          <w:color w:val="24292F"/>
+        </w:rPr>
+        <w:t>The first thin</w:t>
+      </w:r>
+      <w:r>
+        <w:rPr>
+          <w:rStyle w:val="user-select-contain"/>
+          <w:rFonts w:cstheme="minorHAnsi"/>
+          <w:color w:val="24292F"/>
+        </w:rPr>
+        <w:t>g</w:t>
+      </w:r>
+      <w:r>
+        <w:rPr>
+          <w:rStyle w:val="user-select-contain"/>
+          <w:rFonts w:cstheme="minorHAnsi"/>
+          <w:color w:val="24292F"/>
+        </w:rPr>
+        <w:t xml:space="preserve"> to validate within R is whether R has access to the installed </w:t>
+      </w:r>
+      <w:proofErr w:type="spellStart"/>
+      <w:r>
+        <w:rPr>
+          <w:rStyle w:val="user-select-contain"/>
+          <w:rFonts w:cstheme="minorHAnsi"/>
+          <w:color w:val="24292F"/>
+        </w:rPr>
+        <w:t>git</w:t>
+      </w:r>
+      <w:proofErr w:type="spellEnd"/>
+      <w:r>
+        <w:rPr>
+          <w:rStyle w:val="user-select-contain"/>
+          <w:rFonts w:cstheme="minorHAnsi"/>
+          <w:color w:val="24292F"/>
+        </w:rPr>
+        <w:t xml:space="preserve"> software (</w:t>
+      </w:r>
+      <w:proofErr w:type="spellStart"/>
+      <w:r>
+        <w:rPr>
+          <w:rStyle w:val="user-select-contain"/>
+          <w:rFonts w:cstheme="minorHAnsi"/>
+          <w:color w:val="24292F"/>
+        </w:rPr>
+        <w:t>git</w:t>
+      </w:r>
+      <w:proofErr w:type="spellEnd"/>
+      <w:r>
+        <w:rPr>
+          <w:rStyle w:val="user-select-contain"/>
+          <w:rFonts w:cstheme="minorHAnsi"/>
+          <w:color w:val="24292F"/>
+        </w:rPr>
+        <w:t xml:space="preserve"> for windows). This is done within R in the menu Tools -&gt; Global options… -&gt; GIT/SVN. Check that the </w:t>
+      </w:r>
+      <w:proofErr w:type="spellStart"/>
+      <w:r>
+        <w:rPr>
+          <w:rStyle w:val="user-select-contain"/>
+          <w:rFonts w:cstheme="minorHAnsi"/>
+          <w:color w:val="24292F"/>
+        </w:rPr>
+        <w:t>git</w:t>
+      </w:r>
+      <w:proofErr w:type="spellEnd"/>
+      <w:r>
+        <w:rPr>
+          <w:rStyle w:val="user-select-contain"/>
+          <w:rFonts w:cstheme="minorHAnsi"/>
+          <w:color w:val="24292F"/>
+        </w:rPr>
+        <w:t xml:space="preserve"> path </w:t>
+      </w:r>
+      <w:proofErr w:type="gramStart"/>
+      <w:r>
+        <w:rPr>
+          <w:rStyle w:val="user-select-contain"/>
+          <w:rFonts w:cstheme="minorHAnsi"/>
+          <w:color w:val="24292F"/>
+        </w:rPr>
+        <w:t>is shown</w:t>
+      </w:r>
+      <w:proofErr w:type="gramEnd"/>
+      <w:r>
+        <w:rPr>
+          <w:rStyle w:val="user-select-contain"/>
+          <w:rFonts w:cstheme="minorHAnsi"/>
+          <w:color w:val="24292F"/>
+        </w:rPr>
+        <w:t xml:space="preserve"> in the </w:t>
+      </w:r>
+      <w:r>
+        <w:rPr>
+          <w:rStyle w:val="user-select-contain"/>
+          <w:rFonts w:cstheme="minorHAnsi"/>
+          <w:color w:val="24292F"/>
+        </w:rPr>
+        <w:t>"</w:t>
+      </w:r>
+      <w:proofErr w:type="spellStart"/>
+      <w:r>
+        <w:rPr>
+          <w:rStyle w:val="user-select-contain"/>
+          <w:rFonts w:cstheme="minorHAnsi"/>
+          <w:color w:val="24292F"/>
+        </w:rPr>
+        <w:t>git</w:t>
+      </w:r>
+      <w:proofErr w:type="spellEnd"/>
+      <w:r>
+        <w:rPr>
+          <w:rStyle w:val="user-select-contain"/>
+          <w:rFonts w:cstheme="minorHAnsi"/>
+          <w:color w:val="24292F"/>
+        </w:rPr>
+        <w:t xml:space="preserve"> executable</w:t>
+      </w:r>
+      <w:r>
+        <w:rPr>
+          <w:rStyle w:val="user-select-contain"/>
+          <w:rFonts w:cstheme="minorHAnsi"/>
+          <w:color w:val="24292F"/>
+        </w:rPr>
+        <w:t>"</w:t>
+      </w:r>
+      <w:r>
+        <w:rPr>
+          <w:rStyle w:val="user-select-contain"/>
+          <w:rFonts w:cstheme="minorHAnsi"/>
+          <w:color w:val="24292F"/>
+        </w:rPr>
+        <w:t>;</w:t>
+      </w:r>
+      <w:r>
+        <w:rPr>
+          <w:rStyle w:val="user-select-contain"/>
+          <w:rFonts w:cstheme="minorHAnsi"/>
+          <w:color w:val="24292F"/>
+        </w:rPr>
+        <w:t xml:space="preserve"> otherwise</w:t>
+      </w:r>
+      <w:r>
+        <w:rPr>
+          <w:rStyle w:val="user-select-contain"/>
+          <w:rFonts w:cstheme="minorHAnsi"/>
+          <w:color w:val="24292F"/>
+        </w:rPr>
+        <w:t>,</w:t>
+      </w:r>
+      <w:r>
+        <w:rPr>
+          <w:rStyle w:val="user-select-contain"/>
+          <w:rFonts w:cstheme="minorHAnsi"/>
+          <w:color w:val="24292F"/>
+        </w:rPr>
+        <w:t xml:space="preserve"> browse to the correct location. We will need two librar</w:t>
+      </w:r>
+      <w:r>
+        <w:rPr>
+          <w:rStyle w:val="user-select-contain"/>
+          <w:rFonts w:cstheme="minorHAnsi"/>
+          <w:color w:val="24292F"/>
+        </w:rPr>
+        <w:t>ies</w:t>
+      </w:r>
+      <w:r>
+        <w:rPr>
+          <w:rStyle w:val="user-select-contain"/>
+          <w:rFonts w:cstheme="minorHAnsi"/>
+          <w:color w:val="24292F"/>
+        </w:rPr>
+        <w:t xml:space="preserve"> in R</w:t>
+      </w:r>
+    </w:p>
+    <w:p>
+      <w:pPr>
+        <w:rPr>
+          <w:rStyle w:val="user-select-contain"/>
+          <w:rFonts w:cstheme="minorHAnsi"/>
+          <w:b/>
+          <w:color w:val="24292F"/>
+        </w:rPr>
+      </w:pPr>
+      <w:proofErr w:type="gramStart"/>
+      <w:r>
+        <w:rPr>
+          <w:rStyle w:val="user-select-contain"/>
+          <w:rFonts w:cstheme="minorHAnsi"/>
+          <w:b/>
+          <w:color w:val="24292F"/>
+        </w:rPr>
+        <w:t>library(</w:t>
+      </w:r>
+      <w:proofErr w:type="spellStart"/>
+      <w:proofErr w:type="gramEnd"/>
+      <w:r>
+        <w:rPr>
+          <w:rStyle w:val="user-select-contain"/>
+          <w:rFonts w:cstheme="minorHAnsi"/>
+          <w:b/>
+          <w:color w:val="24292F"/>
+        </w:rPr>
+        <w:t>usethis</w:t>
+      </w:r>
+      <w:proofErr w:type="spellEnd"/>
+      <w:r>
+        <w:rPr>
+          <w:rStyle w:val="user-select-contain"/>
+          <w:rFonts w:cstheme="minorHAnsi"/>
+          <w:b/>
+          <w:color w:val="24292F"/>
+        </w:rPr>
+        <w:t>)</w:t>
+      </w:r>
+    </w:p>
+    <w:p>
+      <w:pPr>
+        <w:rPr>
+          <w:rStyle w:val="user-select-contain"/>
+          <w:rFonts w:cstheme="minorHAnsi"/>
+          <w:color w:val="24292F"/>
+        </w:rPr>
+      </w:pPr>
+      <w:proofErr w:type="gramStart"/>
+      <w:r>
+        <w:rPr>
+          <w:rStyle w:val="user-select-contain"/>
+          <w:rFonts w:cstheme="minorHAnsi"/>
+          <w:b/>
+          <w:color w:val="24292F"/>
+        </w:rPr>
+        <w:t>library(</w:t>
+      </w:r>
+      <w:proofErr w:type="gramEnd"/>
+      <w:r>
+        <w:rPr>
+          <w:rStyle w:val="user-select-contain"/>
+          <w:rFonts w:cstheme="minorHAnsi"/>
+          <w:b/>
+          <w:color w:val="24292F"/>
+        </w:rPr>
+        <w:t xml:space="preserve">credentials) </w:t>
+      </w:r>
+    </w:p>
+    <w:p>
+      <w:pPr>
+        <w:rPr>
+          <w:rStyle w:val="user-select-contain"/>
+          <w:rFonts w:cstheme="minorHAnsi"/>
+          <w:color w:val="24292F"/>
+        </w:rPr>
+      </w:pPr>
+      <w:proofErr w:type="gramStart"/>
+      <w:r>
+        <w:rPr>
+          <w:rStyle w:val="user-select-contain"/>
+          <w:rFonts w:cstheme="minorHAnsi"/>
+          <w:color w:val="24292F"/>
+        </w:rPr>
+        <w:t>the</w:t>
+      </w:r>
+      <w:proofErr w:type="gramEnd"/>
+      <w:r>
+        <w:rPr>
+          <w:rStyle w:val="user-select-contain"/>
+          <w:rFonts w:cstheme="minorHAnsi"/>
+          <w:color w:val="24292F"/>
+        </w:rPr>
+        <w:t xml:space="preserve"> </w:t>
+      </w:r>
+      <w:r>
+        <w:rPr>
+          <w:rStyle w:val="user-select-contain"/>
+          <w:rFonts w:cstheme="minorHAnsi"/>
+          <w:color w:val="24292F"/>
+        </w:rPr>
+        <w:t xml:space="preserve">explicit </w:t>
+      </w:r>
+      <w:r>
+        <w:rPr>
+          <w:rStyle w:val="user-select-contain"/>
+          <w:rFonts w:cstheme="minorHAnsi"/>
+          <w:color w:val="24292F"/>
+        </w:rPr>
+        <w:t xml:space="preserve">library names </w:t>
+      </w:r>
+      <w:r>
+        <w:rPr>
+          <w:rStyle w:val="user-select-contain"/>
+          <w:rFonts w:cstheme="minorHAnsi"/>
+          <w:color w:val="24292F"/>
+        </w:rPr>
+        <w:t>are</w:t>
+      </w:r>
+      <w:r>
+        <w:rPr>
+          <w:rStyle w:val="user-select-contain"/>
+          <w:rFonts w:cstheme="minorHAnsi"/>
+          <w:color w:val="24292F"/>
+        </w:rPr>
+        <w:t xml:space="preserve"> not need</w:t>
+      </w:r>
+      <w:r>
+        <w:rPr>
+          <w:rStyle w:val="user-select-contain"/>
+          <w:rFonts w:cstheme="minorHAnsi"/>
+          <w:color w:val="24292F"/>
+        </w:rPr>
+        <w:t>ed</w:t>
+      </w:r>
+      <w:r>
+        <w:rPr>
+          <w:rStyle w:val="user-select-contain"/>
+          <w:rFonts w:cstheme="minorHAnsi"/>
+          <w:color w:val="24292F"/>
+        </w:rPr>
+        <w:t xml:space="preserve"> in the following </w:t>
+      </w:r>
+      <w:r>
+        <w:rPr>
+          <w:rStyle w:val="user-select-contain"/>
+          <w:rFonts w:cstheme="minorHAnsi"/>
+          <w:color w:val="24292F"/>
+        </w:rPr>
+        <w:t xml:space="preserve">codes </w:t>
+      </w:r>
+      <w:r>
+        <w:rPr>
+          <w:rStyle w:val="user-select-contain"/>
+          <w:rFonts w:cstheme="minorHAnsi"/>
+          <w:color w:val="24292F"/>
+        </w:rPr>
+        <w:t xml:space="preserve">but </w:t>
+      </w:r>
+      <w:r>
+        <w:rPr>
+          <w:rStyle w:val="user-select-contain"/>
+          <w:rFonts w:cstheme="minorHAnsi"/>
+          <w:color w:val="24292F"/>
+        </w:rPr>
+        <w:t>are included</w:t>
+      </w:r>
+      <w:r>
+        <w:rPr>
+          <w:rStyle w:val="user-select-contain"/>
+          <w:rFonts w:cstheme="minorHAnsi"/>
+          <w:color w:val="24292F"/>
+        </w:rPr>
+        <w:t xml:space="preserve"> to indicate which package is used</w:t>
+      </w:r>
+      <w:r>
+        <w:rPr>
+          <w:rStyle w:val="user-select-contain"/>
+          <w:rFonts w:cstheme="minorHAnsi"/>
+          <w:color w:val="24292F"/>
+        </w:rPr>
+        <w:t>.</w:t>
+      </w:r>
+    </w:p>
+    <w:p>
+      <w:pPr>
+        <w:rPr>
+          <w:rFonts w:cstheme="minorHAnsi"/>
+        </w:rPr>
+      </w:pPr>
+      <w:r>
+        <w:rPr>
+          <w:rFonts w:cstheme="minorHAnsi"/>
+        </w:rPr>
+        <w:t xml:space="preserve">The first step is to </w:t>
+      </w:r>
+      <w:r>
+        <w:rPr>
+          <w:rFonts w:cstheme="minorHAnsi"/>
+        </w:rPr>
+        <w:t>instruc</w:t>
+      </w:r>
+      <w:r>
+        <w:rPr>
+          <w:rFonts w:cstheme="minorHAnsi"/>
+        </w:rPr>
+        <w:t>t</w:t>
+      </w:r>
+      <w:r>
+        <w:rPr>
+          <w:rFonts w:cstheme="minorHAnsi"/>
+        </w:rPr>
+        <w:t xml:space="preserve"> </w:t>
+      </w:r>
+      <w:proofErr w:type="spellStart"/>
+      <w:r>
+        <w:rPr>
+          <w:rFonts w:cstheme="minorHAnsi"/>
+        </w:rPr>
+        <w:t>Rstudio</w:t>
+      </w:r>
+      <w:proofErr w:type="spellEnd"/>
+      <w:r>
+        <w:rPr>
+          <w:rFonts w:cstheme="minorHAnsi"/>
+        </w:rPr>
+        <w:t xml:space="preserve"> </w:t>
+      </w:r>
+      <w:r>
+        <w:rPr>
+          <w:rFonts w:cstheme="minorHAnsi"/>
+        </w:rPr>
+        <w:t xml:space="preserve">that </w:t>
+      </w:r>
+      <w:r>
+        <w:rPr>
+          <w:rFonts w:cstheme="minorHAnsi"/>
+        </w:rPr>
+        <w:t>GIT version control</w:t>
+      </w:r>
+      <w:r>
+        <w:rPr>
+          <w:rFonts w:cstheme="minorHAnsi"/>
+        </w:rPr>
+        <w:t xml:space="preserve"> should be </w:t>
+      </w:r>
+      <w:proofErr w:type="spellStart"/>
+      <w:r>
+        <w:rPr>
+          <w:rFonts w:cstheme="minorHAnsi"/>
+        </w:rPr>
+        <w:t>utilised</w:t>
+      </w:r>
+      <w:proofErr w:type="spellEnd"/>
+      <w:r>
+        <w:rPr>
+          <w:rFonts w:cstheme="minorHAnsi"/>
+        </w:rPr>
+        <w:t>:</w:t>
+      </w:r>
+    </w:p>
+    <w:p>
+      <w:pPr>
+        <w:rPr>
+          <w:rFonts w:cstheme="minorHAnsi"/>
+        </w:rPr>
+      </w:pPr>
+      <w:r>
+        <w:rPr>
+          <w:rFonts w:cstheme="minorHAnsi"/>
+        </w:rPr>
         <w:lastRenderedPageBreak/>
-        <w:t xml:space="preserve">How to use GIT within </w:t>
-      </w:r>
-      <w:proofErr w:type="spellStart"/>
-      <w:r>
-        <w:rPr>
-          <w:rStyle w:val="user-select-contain"/>
-        </w:rPr>
-        <w:t>Rstudio</w:t>
-      </w:r>
-      <w:proofErr w:type="spellEnd"/>
-    </w:p>
-    <w:p>
-      <w:pPr>
-        <w:rPr>
-          <w:rStyle w:val="user-select-contain"/>
-          <w:rFonts w:cstheme="minorHAnsi"/>
-          <w:color w:val="24292F"/>
-        </w:rPr>
-      </w:pPr>
-      <w:r>
-        <w:rPr>
-          <w:rStyle w:val="user-select-contain"/>
-          <w:rFonts w:cstheme="minorHAnsi"/>
-          <w:color w:val="24292F"/>
-        </w:rPr>
-        <w:t>The first thin</w:t>
-      </w:r>
-      <w:r>
-        <w:rPr>
-          <w:rStyle w:val="user-select-contain"/>
-          <w:rFonts w:cstheme="minorHAnsi"/>
-          <w:color w:val="24292F"/>
-        </w:rPr>
-        <w:t>g</w:t>
-      </w:r>
-      <w:r>
-        <w:rPr>
-          <w:rStyle w:val="user-select-contain"/>
-          <w:rFonts w:cstheme="minorHAnsi"/>
-          <w:color w:val="24292F"/>
-        </w:rPr>
-        <w:t xml:space="preserve"> to validate within R is </w:t>
-      </w:r>
-      <w:r>
-        <w:rPr>
-          <w:rStyle w:val="user-select-contain"/>
-          <w:rFonts w:cstheme="minorHAnsi"/>
-          <w:color w:val="24292F"/>
-        </w:rPr>
-        <w:t>whether</w:t>
-      </w:r>
-      <w:r>
-        <w:rPr>
-          <w:rStyle w:val="user-select-contain"/>
-          <w:rFonts w:cstheme="minorHAnsi"/>
-          <w:color w:val="24292F"/>
-        </w:rPr>
-        <w:t xml:space="preserve"> R has access to the installed </w:t>
-      </w:r>
-      <w:proofErr w:type="spellStart"/>
-      <w:r>
-        <w:rPr>
-          <w:rStyle w:val="user-select-contain"/>
-          <w:rFonts w:cstheme="minorHAnsi"/>
-          <w:color w:val="24292F"/>
-        </w:rPr>
-        <w:t>git</w:t>
-      </w:r>
-      <w:proofErr w:type="spellEnd"/>
-      <w:r>
-        <w:rPr>
-          <w:rStyle w:val="user-select-contain"/>
-          <w:rFonts w:cstheme="minorHAnsi"/>
-          <w:color w:val="24292F"/>
-        </w:rPr>
-        <w:t xml:space="preserve"> software (</w:t>
-      </w:r>
-      <w:proofErr w:type="spellStart"/>
-      <w:r>
-        <w:rPr>
-          <w:rStyle w:val="user-select-contain"/>
-          <w:rFonts w:cstheme="minorHAnsi"/>
-          <w:color w:val="24292F"/>
-        </w:rPr>
-        <w:t>git</w:t>
-      </w:r>
-      <w:proofErr w:type="spellEnd"/>
-      <w:r>
-        <w:rPr>
-          <w:rStyle w:val="user-select-contain"/>
-          <w:rFonts w:cstheme="minorHAnsi"/>
-          <w:color w:val="24292F"/>
-        </w:rPr>
-        <w:t xml:space="preserve"> for windows). This is done within R in the menu Tools -&gt; Global options… -&gt; GIT/SVN. Check that the </w:t>
-      </w:r>
-      <w:proofErr w:type="spellStart"/>
-      <w:r>
-        <w:rPr>
-          <w:rStyle w:val="user-select-contain"/>
-          <w:rFonts w:cstheme="minorHAnsi"/>
-          <w:color w:val="24292F"/>
-        </w:rPr>
-        <w:t>git</w:t>
-      </w:r>
-      <w:proofErr w:type="spellEnd"/>
-      <w:r>
-        <w:rPr>
-          <w:rStyle w:val="user-select-contain"/>
-          <w:rFonts w:cstheme="minorHAnsi"/>
-          <w:color w:val="24292F"/>
-        </w:rPr>
-        <w:t xml:space="preserve"> path </w:t>
+        <w:t>Tools -</w:t>
       </w:r>
       <w:proofErr w:type="gramStart"/>
       <w:r>
         <w:rPr>
-          <w:rStyle w:val="user-select-contain"/>
-          <w:rFonts w:cstheme="minorHAnsi"/>
-          <w:color w:val="24292F"/>
-        </w:rPr>
-        <w:t>is shown</w:t>
+          <w:rFonts w:cstheme="minorHAnsi"/>
+        </w:rPr>
+        <w:t>&gt;  Version</w:t>
       </w:r>
       <w:proofErr w:type="gramEnd"/>
       <w:r>
         <w:rPr>
-          <w:rStyle w:val="user-select-contain"/>
-          <w:rFonts w:cstheme="minorHAnsi"/>
-          <w:color w:val="24292F"/>
-        </w:rPr>
-        <w:t xml:space="preserve"> in the </w:t>
-      </w:r>
-      <w:r>
-        <w:rPr>
-          <w:rStyle w:val="user-select-contain"/>
-          <w:rFonts w:cstheme="minorHAnsi"/>
-          <w:color w:val="24292F"/>
-        </w:rPr>
-        <w:t>"</w:t>
-      </w:r>
-      <w:proofErr w:type="spellStart"/>
-      <w:r>
-        <w:rPr>
-          <w:rStyle w:val="user-select-contain"/>
-          <w:rFonts w:cstheme="minorHAnsi"/>
-          <w:color w:val="24292F"/>
-        </w:rPr>
-        <w:t>git</w:t>
-      </w:r>
-      <w:proofErr w:type="spellEnd"/>
-      <w:r>
-        <w:rPr>
-          <w:rStyle w:val="user-select-contain"/>
-          <w:rFonts w:cstheme="minorHAnsi"/>
-          <w:color w:val="24292F"/>
-        </w:rPr>
-        <w:t xml:space="preserve"> executable</w:t>
-      </w:r>
-      <w:r>
-        <w:rPr>
-          <w:rStyle w:val="user-select-contain"/>
-          <w:rFonts w:cstheme="minorHAnsi"/>
-          <w:color w:val="24292F"/>
-        </w:rPr>
-        <w:t>"</w:t>
-      </w:r>
-      <w:r>
-        <w:rPr>
-          <w:rStyle w:val="user-select-contain"/>
-          <w:rFonts w:cstheme="minorHAnsi"/>
-          <w:color w:val="24292F"/>
-        </w:rPr>
-        <w:t>;</w:t>
-      </w:r>
-      <w:r>
-        <w:rPr>
-          <w:rStyle w:val="user-select-contain"/>
-          <w:rFonts w:cstheme="minorHAnsi"/>
-          <w:color w:val="24292F"/>
-        </w:rPr>
-        <w:t xml:space="preserve"> otherwise</w:t>
-      </w:r>
-      <w:r>
-        <w:rPr>
-          <w:rStyle w:val="user-select-contain"/>
-          <w:rFonts w:cstheme="minorHAnsi"/>
-          <w:color w:val="24292F"/>
-        </w:rPr>
-        <w:t>,</w:t>
-      </w:r>
-      <w:r>
-        <w:rPr>
-          <w:rStyle w:val="user-select-contain"/>
-          <w:rFonts w:cstheme="minorHAnsi"/>
-          <w:color w:val="24292F"/>
-        </w:rPr>
-        <w:t xml:space="preserve"> browse to the correct location</w:t>
-      </w:r>
-    </w:p>
-    <w:p>
-      <w:pPr>
-        <w:rPr>
-          <w:rFonts w:cstheme="minorHAnsi"/>
-        </w:rPr>
-      </w:pPr>
-      <w:r>
-        <w:rPr>
-          <w:rFonts w:cstheme="minorHAnsi"/>
-        </w:rPr>
-        <w:t xml:space="preserve">Since </w:t>
-      </w:r>
-      <w:r>
-        <w:rPr>
-          <w:rFonts w:cstheme="minorHAnsi"/>
-        </w:rPr>
-        <w:t>w</w:t>
-      </w:r>
-      <w:r>
-        <w:rPr>
-          <w:rFonts w:cstheme="minorHAnsi"/>
-        </w:rPr>
-        <w:t xml:space="preserve">e have predefined all the </w:t>
-      </w:r>
-      <w:proofErr w:type="spellStart"/>
-      <w:r>
-        <w:rPr>
-          <w:rFonts w:cstheme="minorHAnsi"/>
-        </w:rPr>
-        <w:t>git</w:t>
-      </w:r>
-      <w:proofErr w:type="spellEnd"/>
-      <w:r>
-        <w:rPr>
-          <w:rFonts w:cstheme="minorHAnsi"/>
-        </w:rPr>
-        <w:t xml:space="preserve"> setting</w:t>
-      </w:r>
-      <w:r>
-        <w:rPr>
-          <w:rFonts w:cstheme="minorHAnsi"/>
-        </w:rPr>
-        <w:t>s, we</w:t>
-      </w:r>
-      <w:r>
-        <w:rPr>
-          <w:rFonts w:cstheme="minorHAnsi"/>
-        </w:rPr>
-        <w:t xml:space="preserve"> do not need to inform </w:t>
-      </w:r>
-      <w:proofErr w:type="spellStart"/>
-      <w:r>
-        <w:rPr>
-          <w:rFonts w:cstheme="minorHAnsi"/>
-        </w:rPr>
-        <w:t>Rstudio</w:t>
-      </w:r>
-      <w:proofErr w:type="spellEnd"/>
-      <w:r>
-        <w:rPr>
-          <w:rFonts w:cstheme="minorHAnsi"/>
-        </w:rPr>
-        <w:t xml:space="preserve"> that we need to use </w:t>
-      </w:r>
-      <w:proofErr w:type="spellStart"/>
-      <w:r>
-        <w:rPr>
-          <w:rFonts w:cstheme="minorHAnsi"/>
-        </w:rPr>
-        <w:t>git</w:t>
-      </w:r>
-      <w:proofErr w:type="spellEnd"/>
-      <w:r>
-        <w:rPr>
-          <w:rFonts w:cstheme="minorHAnsi"/>
-        </w:rPr>
-        <w:t xml:space="preserve"> for version control of the project. However, </w:t>
-      </w:r>
-      <w:r>
-        <w:rPr>
-          <w:rFonts w:cstheme="minorHAnsi"/>
-        </w:rPr>
-        <w:t>t</w:t>
-      </w:r>
-      <w:r>
-        <w:rPr>
-          <w:rFonts w:cstheme="minorHAnsi"/>
-        </w:rPr>
-        <w:t>here seem</w:t>
-      </w:r>
-      <w:r>
-        <w:rPr>
-          <w:rFonts w:cstheme="minorHAnsi"/>
-        </w:rPr>
-        <w:t>s</w:t>
-      </w:r>
-      <w:r>
-        <w:rPr>
-          <w:rFonts w:cstheme="minorHAnsi"/>
-        </w:rPr>
-        <w:t xml:space="preserve"> to be a slight bug in </w:t>
-      </w:r>
-      <w:proofErr w:type="spellStart"/>
-      <w:r>
-        <w:rPr>
-          <w:rFonts w:cstheme="minorHAnsi"/>
-        </w:rPr>
-        <w:t>Rstudio</w:t>
-      </w:r>
-      <w:proofErr w:type="spellEnd"/>
-      <w:r>
-        <w:rPr>
-          <w:rFonts w:cstheme="minorHAnsi"/>
-        </w:rPr>
-        <w:t>;</w:t>
-      </w:r>
-      <w:r>
-        <w:rPr>
-          <w:rFonts w:cstheme="minorHAnsi"/>
-        </w:rPr>
-        <w:t xml:space="preserve"> thus</w:t>
-      </w:r>
-      <w:r>
-        <w:rPr>
-          <w:rFonts w:cstheme="minorHAnsi"/>
-        </w:rPr>
-        <w:t>,</w:t>
-      </w:r>
-      <w:r>
-        <w:rPr>
-          <w:rFonts w:cstheme="minorHAnsi"/>
-        </w:rPr>
-        <w:t xml:space="preserve"> we will likely need to do the following if there is no </w:t>
-      </w:r>
-      <w:r>
-        <w:rPr>
-          <w:rFonts w:cstheme="minorHAnsi"/>
-        </w:rPr>
-        <w:t>"</w:t>
-      </w:r>
-      <w:proofErr w:type="spellStart"/>
-      <w:r>
-        <w:rPr>
-          <w:rFonts w:cstheme="minorHAnsi"/>
-        </w:rPr>
-        <w:t>git</w:t>
-      </w:r>
-      <w:proofErr w:type="spellEnd"/>
-      <w:r>
-        <w:rPr>
-          <w:rFonts w:cstheme="minorHAnsi"/>
-        </w:rPr>
-        <w:t>"</w:t>
-      </w:r>
-      <w:r>
-        <w:rPr>
-          <w:rFonts w:cstheme="minorHAnsi"/>
-        </w:rPr>
-        <w:t xml:space="preserve"> tab available next to the </w:t>
-      </w:r>
-      <w:r>
-        <w:rPr>
-          <w:rFonts w:cstheme="minorHAnsi"/>
-        </w:rPr>
-        <w:t>"</w:t>
-      </w:r>
-      <w:r>
-        <w:rPr>
-          <w:rFonts w:cstheme="minorHAnsi"/>
-        </w:rPr>
-        <w:t>Environment</w:t>
-      </w:r>
-      <w:r>
-        <w:rPr>
-          <w:rFonts w:cstheme="minorHAnsi"/>
-        </w:rPr>
-        <w:t>"</w:t>
-      </w:r>
-      <w:r>
-        <w:rPr>
-          <w:rFonts w:cstheme="minorHAnsi"/>
-        </w:rPr>
-        <w:t xml:space="preserve"> and </w:t>
-      </w:r>
-      <w:r>
-        <w:rPr>
-          <w:rFonts w:cstheme="minorHAnsi"/>
-        </w:rPr>
-        <w:t>"</w:t>
-      </w:r>
-      <w:r>
-        <w:rPr>
-          <w:rFonts w:cstheme="minorHAnsi"/>
-        </w:rPr>
-        <w:t>History</w:t>
-      </w:r>
-      <w:r>
-        <w:rPr>
-          <w:rFonts w:cstheme="minorHAnsi"/>
-        </w:rPr>
-        <w:t>"</w:t>
-      </w:r>
-      <w:r>
-        <w:rPr>
-          <w:rFonts w:cstheme="minorHAnsi"/>
-        </w:rPr>
-        <w:t xml:space="preserve"> tabs in the upper right corner of </w:t>
-      </w:r>
-      <w:proofErr w:type="spellStart"/>
-      <w:r>
-        <w:rPr>
-          <w:rFonts w:cstheme="minorHAnsi"/>
-        </w:rPr>
-        <w:t>Rstudio</w:t>
-      </w:r>
-      <w:proofErr w:type="spellEnd"/>
-      <w:r>
-        <w:rPr>
-          <w:rFonts w:cstheme="minorHAnsi"/>
-        </w:rPr>
-        <w:t>. In this case</w:t>
-      </w:r>
-      <w:r>
-        <w:rPr>
-          <w:rFonts w:cstheme="minorHAnsi"/>
-        </w:rPr>
-        <w:t>,</w:t>
-      </w:r>
-      <w:r>
-        <w:rPr>
-          <w:rFonts w:cstheme="minorHAnsi"/>
-        </w:rPr>
-        <w:t xml:space="preserve"> go to the menu Tools -&gt; Version control</w:t>
-      </w:r>
-      <w:r>
-        <w:rPr>
-          <w:rFonts w:cstheme="minorHAnsi"/>
-        </w:rPr>
-        <w:t>;</w:t>
-      </w:r>
-      <w:r>
-        <w:rPr>
-          <w:rFonts w:cstheme="minorHAnsi"/>
-        </w:rPr>
-        <w:t xml:space="preserve"> if it is already set to </w:t>
-      </w:r>
-      <w:proofErr w:type="spellStart"/>
-      <w:r>
-        <w:rPr>
-          <w:rFonts w:cstheme="minorHAnsi"/>
-        </w:rPr>
-        <w:t>git</w:t>
-      </w:r>
-      <w:proofErr w:type="spellEnd"/>
-      <w:r>
-        <w:rPr>
-          <w:rFonts w:cstheme="minorHAnsi"/>
-        </w:rPr>
-        <w:t xml:space="preserve"> select none and repeat the process</w:t>
-      </w:r>
-      <w:r>
-        <w:rPr>
-          <w:rFonts w:cstheme="minorHAnsi"/>
-        </w:rPr>
-        <w:t>,</w:t>
-      </w:r>
-      <w:r>
-        <w:rPr>
-          <w:rFonts w:cstheme="minorHAnsi"/>
-        </w:rPr>
-        <w:t xml:space="preserve"> but the second time</w:t>
-      </w:r>
-      <w:r>
-        <w:rPr>
-          <w:rFonts w:cstheme="minorHAnsi"/>
-        </w:rPr>
-        <w:t>,</w:t>
-      </w:r>
-      <w:r>
-        <w:rPr>
-          <w:rFonts w:cstheme="minorHAnsi"/>
-        </w:rPr>
-        <w:t xml:space="preserve"> select </w:t>
-      </w:r>
-      <w:proofErr w:type="spellStart"/>
-      <w:r>
-        <w:rPr>
-          <w:rFonts w:cstheme="minorHAnsi"/>
-        </w:rPr>
-        <w:t>git</w:t>
-      </w:r>
-      <w:proofErr w:type="spellEnd"/>
-      <w:r>
-        <w:rPr>
-          <w:rFonts w:cstheme="minorHAnsi"/>
-        </w:rPr>
-        <w:t xml:space="preserve">. This </w:t>
-      </w:r>
-      <w:r>
-        <w:rPr>
-          <w:rFonts w:cstheme="minorHAnsi"/>
-        </w:rPr>
-        <w:t>will</w:t>
-      </w:r>
-      <w:r>
-        <w:rPr>
-          <w:rFonts w:cstheme="minorHAnsi"/>
-        </w:rPr>
-        <w:t xml:space="preserve"> create the </w:t>
-      </w:r>
-      <w:r>
-        <w:rPr>
-          <w:rFonts w:cstheme="minorHAnsi"/>
-        </w:rPr>
-        <w:t>"</w:t>
-      </w:r>
-      <w:proofErr w:type="spellStart"/>
-      <w:r>
-        <w:rPr>
-          <w:rFonts w:cstheme="minorHAnsi"/>
-        </w:rPr>
-        <w:t>git</w:t>
-      </w:r>
-      <w:proofErr w:type="spellEnd"/>
-      <w:r>
-        <w:rPr>
-          <w:rFonts w:cstheme="minorHAnsi"/>
-        </w:rPr>
-        <w:t>"</w:t>
-      </w:r>
-      <w:r>
-        <w:rPr>
-          <w:rFonts w:cstheme="minorHAnsi"/>
-        </w:rPr>
-        <w:t xml:space="preserve"> tab in the upper right corner</w:t>
-      </w:r>
-      <w:r>
-        <w:rPr>
-          <w:rFonts w:cstheme="minorHAnsi"/>
-        </w:rPr>
-        <w:t>.</w:t>
-      </w:r>
-    </w:p>
-    <w:p>
-      <w:pPr>
-        <w:rPr>
-          <w:rFonts w:cstheme="minorHAnsi"/>
-        </w:rPr>
-      </w:pPr>
-      <w:r>
-        <w:rPr>
-          <w:rFonts w:cstheme="minorHAnsi"/>
-        </w:rPr>
-        <w:t>Try to open one of the files within the R folder and make a change</w:t>
-      </w:r>
-      <w:r>
-        <w:rPr>
-          <w:rFonts w:cstheme="minorHAnsi"/>
-        </w:rPr>
-        <w:t>,</w:t>
-      </w:r>
-      <w:r>
-        <w:rPr>
-          <w:rFonts w:cstheme="minorHAnsi"/>
-        </w:rPr>
-        <w:t xml:space="preserve"> e.g. just add a comment and save the file. The file will now </w:t>
-      </w:r>
-      <w:r>
-        <w:rPr>
-          <w:rFonts w:cstheme="minorHAnsi"/>
-        </w:rPr>
-        <w:t>appear</w:t>
-      </w:r>
-      <w:r>
-        <w:rPr>
-          <w:rFonts w:cstheme="minorHAnsi"/>
-        </w:rPr>
-        <w:t xml:space="preserve"> at the </w:t>
-      </w:r>
-      <w:proofErr w:type="spellStart"/>
-      <w:r>
-        <w:rPr>
-          <w:rFonts w:cstheme="minorHAnsi"/>
-        </w:rPr>
-        <w:t>git</w:t>
-      </w:r>
-      <w:proofErr w:type="spellEnd"/>
-      <w:r>
-        <w:rPr>
-          <w:rFonts w:cstheme="minorHAnsi"/>
-        </w:rPr>
-        <w:t xml:space="preserve"> tab as modified (indicated by an M). The file can be ready for commit (staged) by checking the staged box next to the file name in the </w:t>
-      </w:r>
-      <w:proofErr w:type="spellStart"/>
-      <w:r>
-        <w:rPr>
-          <w:rFonts w:cstheme="minorHAnsi"/>
-        </w:rPr>
-        <w:t>git</w:t>
-      </w:r>
-      <w:proofErr w:type="spellEnd"/>
-      <w:r>
-        <w:rPr>
-          <w:rFonts w:cstheme="minorHAnsi"/>
-        </w:rPr>
-        <w:t xml:space="preserve"> section. This is </w:t>
-      </w:r>
-      <w:r>
-        <w:rPr>
-          <w:rFonts w:cstheme="minorHAnsi"/>
-        </w:rPr>
-        <w:t xml:space="preserve">the </w:t>
-      </w:r>
-      <w:r>
-        <w:rPr>
-          <w:rFonts w:cstheme="minorHAnsi"/>
-        </w:rPr>
-        <w:t xml:space="preserve">analogy to the manual </w:t>
-      </w:r>
-      <w:proofErr w:type="spellStart"/>
-      <w:r>
-        <w:rPr>
-          <w:rFonts w:cstheme="minorHAnsi"/>
-        </w:rPr>
-        <w:t>git</w:t>
-      </w:r>
-      <w:proofErr w:type="spellEnd"/>
-      <w:r>
-        <w:rPr>
-          <w:rFonts w:cstheme="minorHAnsi"/>
-        </w:rPr>
-        <w:t xml:space="preserve"> add command. The commit </w:t>
-      </w:r>
-      <w:proofErr w:type="gramStart"/>
-      <w:r>
-        <w:rPr>
-          <w:rFonts w:cstheme="minorHAnsi"/>
-        </w:rPr>
-        <w:t>is made</w:t>
-      </w:r>
-      <w:proofErr w:type="gramEnd"/>
-      <w:r>
-        <w:rPr>
-          <w:rFonts w:cstheme="minorHAnsi"/>
-        </w:rPr>
-        <w:t xml:space="preserve"> by pressing the commit button in the </w:t>
-      </w:r>
-      <w:proofErr w:type="spellStart"/>
-      <w:r>
-        <w:rPr>
-          <w:rFonts w:cstheme="minorHAnsi"/>
-        </w:rPr>
-        <w:t>git</w:t>
-      </w:r>
-      <w:proofErr w:type="spellEnd"/>
-      <w:r>
-        <w:rPr>
-          <w:rFonts w:cstheme="minorHAnsi"/>
-        </w:rPr>
-        <w:t xml:space="preserve"> section. Enter a commit message and push the commit button. This is the analogy to </w:t>
-      </w:r>
-      <w:proofErr w:type="spellStart"/>
-      <w:r>
-        <w:rPr>
-          <w:rFonts w:cstheme="minorHAnsi"/>
-        </w:rPr>
-        <w:t>git</w:t>
-      </w:r>
-      <w:proofErr w:type="spellEnd"/>
-      <w:r>
-        <w:rPr>
-          <w:rFonts w:cstheme="minorHAnsi"/>
-        </w:rPr>
-        <w:t xml:space="preserve"> commit -m "This is my first commit for this repository"</w:t>
-      </w:r>
-      <w:r>
-        <w:rPr>
-          <w:rFonts w:cstheme="minorHAnsi"/>
-        </w:rPr>
-        <w:t>. Finally</w:t>
-      </w:r>
-      <w:r>
-        <w:rPr>
-          <w:rFonts w:cstheme="minorHAnsi"/>
-        </w:rPr>
-        <w:t>,</w:t>
-      </w:r>
-      <w:r>
-        <w:rPr>
-          <w:rFonts w:cstheme="minorHAnsi"/>
-        </w:rPr>
-        <w:t xml:space="preserve"> the green arrow </w:t>
-      </w:r>
-      <w:proofErr w:type="gramStart"/>
-      <w:r>
-        <w:rPr>
-          <w:rFonts w:cstheme="minorHAnsi"/>
-        </w:rPr>
-        <w:t>can be used</w:t>
-      </w:r>
-      <w:proofErr w:type="gramEnd"/>
-      <w:r>
-        <w:rPr>
-          <w:rFonts w:cstheme="minorHAnsi"/>
-        </w:rPr>
-        <w:t xml:space="preserve"> for the push. This is the analogy of </w:t>
-      </w:r>
-      <w:proofErr w:type="spellStart"/>
-      <w:r>
-        <w:rPr>
-          <w:rFonts w:cstheme="minorHAnsi"/>
-        </w:rPr>
-        <w:t>git</w:t>
-      </w:r>
-      <w:proofErr w:type="spellEnd"/>
-      <w:r>
-        <w:rPr>
-          <w:rFonts w:cstheme="minorHAnsi"/>
-        </w:rPr>
-        <w:t xml:space="preserve"> push.</w:t>
-      </w:r>
-    </w:p>
-    <w:p>
-      <w:pPr>
-        <w:rPr>
-          <w:rFonts w:cstheme="minorHAnsi"/>
-        </w:rPr>
-      </w:pPr>
-      <w:r>
-        <w:rPr>
-          <w:rFonts w:cstheme="minorHAnsi"/>
-        </w:rPr>
-        <w:t xml:space="preserve">When using R in connection with </w:t>
-      </w:r>
-      <w:proofErr w:type="spellStart"/>
-      <w:r>
-        <w:rPr>
-          <w:rFonts w:cstheme="minorHAnsi"/>
-        </w:rPr>
-        <w:t>git</w:t>
-      </w:r>
-      <w:proofErr w:type="spellEnd"/>
-      <w:r>
-        <w:rPr>
-          <w:rFonts w:cstheme="minorHAnsi"/>
-        </w:rPr>
-        <w:t>,</w:t>
-      </w:r>
-      <w:r>
-        <w:rPr>
-          <w:rFonts w:cstheme="minorHAnsi"/>
-        </w:rPr>
-        <w:t xml:space="preserve"> it is a good practice to ensure that files like .</w:t>
-      </w:r>
-      <w:proofErr w:type="spellStart"/>
-      <w:proofErr w:type="gramStart"/>
-      <w:r>
-        <w:rPr>
-          <w:rFonts w:cstheme="minorHAnsi"/>
-        </w:rPr>
-        <w:t>Renvironment</w:t>
-      </w:r>
-      <w:proofErr w:type="spellEnd"/>
-      <w:r>
-        <w:rPr>
-          <w:rFonts w:cstheme="minorHAnsi"/>
-        </w:rPr>
-        <w:t>,</w:t>
-      </w:r>
-      <w:proofErr w:type="gramEnd"/>
-      <w:r>
-        <w:rPr>
-          <w:rFonts w:cstheme="minorHAnsi"/>
-        </w:rPr>
-        <w:t xml:space="preserve"> .</w:t>
-      </w:r>
-      <w:proofErr w:type="spellStart"/>
-      <w:r>
-        <w:rPr>
-          <w:rFonts w:cstheme="minorHAnsi"/>
-        </w:rPr>
-        <w:t>Rdata</w:t>
-      </w:r>
-      <w:proofErr w:type="spellEnd"/>
-      <w:r>
-        <w:rPr>
-          <w:rFonts w:cstheme="minorHAnsi"/>
-        </w:rPr>
-        <w:t xml:space="preserve"> </w:t>
-      </w:r>
-      <w:proofErr w:type="spellStart"/>
-      <w:r>
-        <w:rPr>
-          <w:rFonts w:cstheme="minorHAnsi"/>
-        </w:rPr>
-        <w:t>etc</w:t>
-      </w:r>
-      <w:proofErr w:type="spellEnd"/>
-      <w:r>
-        <w:rPr>
-          <w:rFonts w:cstheme="minorHAnsi"/>
-        </w:rPr>
-        <w:t xml:space="preserve"> is not pushed to </w:t>
-      </w:r>
-      <w:proofErr w:type="spellStart"/>
-      <w:r>
-        <w:rPr>
-          <w:rFonts w:cstheme="minorHAnsi"/>
-        </w:rPr>
-        <w:t>git</w:t>
-      </w:r>
-      <w:proofErr w:type="spellEnd"/>
-      <w:r>
-        <w:rPr>
-          <w:rFonts w:cstheme="minorHAnsi"/>
-        </w:rPr>
-        <w:t xml:space="preserve"> since these might include sensitive patient data or local tokes. To </w:t>
-      </w:r>
-      <w:r>
-        <w:rPr>
-          <w:rFonts w:cstheme="minorHAnsi"/>
-        </w:rPr>
-        <w:t xml:space="preserve">prevent these files from </w:t>
-      </w:r>
-      <w:proofErr w:type="gramStart"/>
-      <w:r>
-        <w:rPr>
-          <w:rFonts w:cstheme="minorHAnsi"/>
-        </w:rPr>
-        <w:t>being pushed</w:t>
-      </w:r>
-      <w:proofErr w:type="gramEnd"/>
-      <w:r>
-        <w:rPr>
-          <w:rFonts w:cstheme="minorHAnsi"/>
-        </w:rPr>
-        <w:t xml:space="preserve"> to </w:t>
-      </w:r>
-      <w:proofErr w:type="spellStart"/>
-      <w:r>
-        <w:rPr>
-          <w:rFonts w:cstheme="minorHAnsi"/>
-        </w:rPr>
-        <w:t>git</w:t>
-      </w:r>
-      <w:proofErr w:type="spellEnd"/>
-      <w:r>
-        <w:rPr>
-          <w:rFonts w:cstheme="minorHAnsi"/>
-        </w:rPr>
-        <w:t>,</w:t>
-      </w:r>
-      <w:r>
-        <w:rPr>
-          <w:rFonts w:cstheme="minorHAnsi"/>
-        </w:rPr>
-        <w:t xml:space="preserve"> a .</w:t>
-      </w:r>
-      <w:proofErr w:type="spellStart"/>
-      <w:r>
-        <w:rPr>
-          <w:rFonts w:cstheme="minorHAnsi"/>
-        </w:rPr>
-        <w:t>gitignore</w:t>
-      </w:r>
-      <w:proofErr w:type="spellEnd"/>
-      <w:r>
-        <w:rPr>
-          <w:rFonts w:cstheme="minorHAnsi"/>
-        </w:rPr>
-        <w:t xml:space="preserve"> file can be used to instruct </w:t>
-      </w:r>
-      <w:proofErr w:type="spellStart"/>
-      <w:r>
-        <w:rPr>
-          <w:rFonts w:cstheme="minorHAnsi"/>
-        </w:rPr>
-        <w:t>git</w:t>
-      </w:r>
-      <w:proofErr w:type="spellEnd"/>
-      <w:r>
-        <w:rPr>
-          <w:rFonts w:cstheme="minorHAnsi"/>
-        </w:rPr>
-        <w:t xml:space="preserve"> about files not to upload to </w:t>
-      </w:r>
-      <w:proofErr w:type="spellStart"/>
-      <w:r>
-        <w:rPr>
-          <w:rFonts w:cstheme="minorHAnsi"/>
-        </w:rPr>
-        <w:t>git</w:t>
-      </w:r>
-      <w:proofErr w:type="spellEnd"/>
-      <w:r>
-        <w:rPr>
-          <w:rFonts w:cstheme="minorHAnsi"/>
-        </w:rPr>
-        <w:t xml:space="preserve">. Within </w:t>
-      </w:r>
-      <w:proofErr w:type="gramStart"/>
-      <w:r>
-        <w:rPr>
-          <w:rFonts w:cstheme="minorHAnsi"/>
-        </w:rPr>
-        <w:t>R</w:t>
-      </w:r>
-      <w:proofErr w:type="gramEnd"/>
-      <w:r>
-        <w:rPr>
-          <w:rFonts w:cstheme="minorHAnsi"/>
-        </w:rPr>
-        <w:t xml:space="preserve"> this can be done using a one</w:t>
-      </w:r>
-      <w:r>
-        <w:rPr>
-          <w:rFonts w:cstheme="minorHAnsi"/>
-        </w:rPr>
-        <w:t>-</w:t>
-      </w:r>
-      <w:r>
-        <w:rPr>
-          <w:rFonts w:cstheme="minorHAnsi"/>
-        </w:rPr>
-        <w:t>line R command</w:t>
-      </w:r>
-    </w:p>
-    <w:p>
-      <w:pPr>
-        <w:rPr>
-          <w:rFonts w:cstheme="minorHAnsi"/>
-          <w:b/>
-        </w:rPr>
-      </w:pPr>
-      <w:proofErr w:type="spellStart"/>
-      <w:r>
-        <w:rPr>
-          <w:rFonts w:cstheme="minorHAnsi"/>
-          <w:b/>
-        </w:rPr>
-        <w:t>usethis</w:t>
-      </w:r>
-      <w:proofErr w:type="spellEnd"/>
-      <w:r>
-        <w:rPr>
-          <w:rFonts w:cstheme="minorHAnsi"/>
-          <w:b/>
-        </w:rPr>
-        <w:t>::</w:t>
-      </w:r>
-      <w:proofErr w:type="spellStart"/>
-      <w:r>
-        <w:rPr>
-          <w:rFonts w:cstheme="minorHAnsi"/>
-          <w:b/>
-        </w:rPr>
-        <w:t>git_</w:t>
-      </w:r>
-      <w:proofErr w:type="gramStart"/>
-      <w:r>
-        <w:rPr>
-          <w:rFonts w:cstheme="minorHAnsi"/>
-          <w:b/>
-        </w:rPr>
-        <w:t>vaccinate</w:t>
-      </w:r>
-      <w:proofErr w:type="spellEnd"/>
-      <w:r>
-        <w:rPr>
-          <w:rFonts w:cstheme="minorHAnsi"/>
-          <w:b/>
-        </w:rPr>
-        <w:t>()</w:t>
-      </w:r>
-      <w:proofErr w:type="gramEnd"/>
-    </w:p>
-    <w:p>
-      <w:pPr>
-        <w:rPr>
-          <w:rFonts w:cstheme="minorHAnsi"/>
-        </w:rPr>
-      </w:pPr>
-      <w:r>
-        <w:rPr>
-          <w:rFonts w:cstheme="minorHAnsi"/>
-        </w:rPr>
-        <w:t xml:space="preserve">Now </w:t>
-      </w:r>
-      <w:proofErr w:type="spellStart"/>
-      <w:r>
-        <w:rPr>
-          <w:rFonts w:cstheme="minorHAnsi"/>
-        </w:rPr>
-        <w:t>git</w:t>
-      </w:r>
-      <w:proofErr w:type="spellEnd"/>
-      <w:r>
-        <w:rPr>
-          <w:rFonts w:cstheme="minorHAnsi"/>
-        </w:rPr>
-        <w:t xml:space="preserve"> is setup and running</w:t>
-      </w:r>
-    </w:p>
-    <w:p>
-      <w:pPr>
-        <w:pStyle w:val="Heading1"/>
-      </w:pPr>
-      <w:r>
-        <w:t xml:space="preserve">How to setup GIT from within </w:t>
-      </w:r>
-      <w:proofErr w:type="spellStart"/>
-      <w:r>
-        <w:t>Rstudio</w:t>
-      </w:r>
-      <w:proofErr w:type="spellEnd"/>
-      <w:r>
-        <w:t xml:space="preserve"> without using command line </w:t>
-      </w:r>
-      <w:r>
-        <w:t>arguments</w:t>
-      </w:r>
-      <w:r>
-        <w:t xml:space="preserve"> (</w:t>
-      </w:r>
-      <w:r>
-        <w:t xml:space="preserve">well, </w:t>
-      </w:r>
-      <w:r>
-        <w:t>almost)</w:t>
-      </w:r>
-    </w:p>
-    <w:p>
-      <w:pPr>
-        <w:rPr>
-          <w:rStyle w:val="user-select-contain"/>
-          <w:rFonts w:cstheme="minorHAnsi"/>
-          <w:color w:val="24292F"/>
-        </w:rPr>
-      </w:pPr>
-      <w:r>
-        <w:rPr>
-          <w:rStyle w:val="user-select-contain"/>
-          <w:rFonts w:cstheme="minorHAnsi"/>
-          <w:color w:val="24292F"/>
-        </w:rPr>
-        <w:t>The first thin</w:t>
-      </w:r>
-      <w:r>
-        <w:rPr>
-          <w:rStyle w:val="user-select-contain"/>
-          <w:rFonts w:cstheme="minorHAnsi"/>
-          <w:color w:val="24292F"/>
-        </w:rPr>
-        <w:t>g</w:t>
-      </w:r>
-      <w:r>
-        <w:rPr>
-          <w:rStyle w:val="user-select-contain"/>
-          <w:rFonts w:cstheme="minorHAnsi"/>
-          <w:color w:val="24292F"/>
-        </w:rPr>
-        <w:t xml:space="preserve"> to validate within R is whether R has access to the installed </w:t>
-      </w:r>
-      <w:proofErr w:type="spellStart"/>
-      <w:r>
-        <w:rPr>
-          <w:rStyle w:val="user-select-contain"/>
-          <w:rFonts w:cstheme="minorHAnsi"/>
-          <w:color w:val="24292F"/>
-        </w:rPr>
-        <w:t>git</w:t>
-      </w:r>
-      <w:proofErr w:type="spellEnd"/>
-      <w:r>
-        <w:rPr>
-          <w:rStyle w:val="user-select-contain"/>
-          <w:rFonts w:cstheme="minorHAnsi"/>
-          <w:color w:val="24292F"/>
-        </w:rPr>
-        <w:t xml:space="preserve"> software (</w:t>
-      </w:r>
-      <w:proofErr w:type="spellStart"/>
-      <w:r>
-        <w:rPr>
-          <w:rStyle w:val="user-select-contain"/>
-          <w:rFonts w:cstheme="minorHAnsi"/>
-          <w:color w:val="24292F"/>
-        </w:rPr>
-        <w:t>git</w:t>
-      </w:r>
-      <w:proofErr w:type="spellEnd"/>
-      <w:r>
-        <w:rPr>
-          <w:rStyle w:val="user-select-contain"/>
-          <w:rFonts w:cstheme="minorHAnsi"/>
-          <w:color w:val="24292F"/>
-        </w:rPr>
-        <w:t xml:space="preserve"> for windows). This is done within R in the menu Tools -&gt; Global options… -&gt; GIT/SVN. Check that the </w:t>
-      </w:r>
-      <w:proofErr w:type="spellStart"/>
-      <w:r>
-        <w:rPr>
-          <w:rStyle w:val="user-select-contain"/>
-          <w:rFonts w:cstheme="minorHAnsi"/>
-          <w:color w:val="24292F"/>
-        </w:rPr>
-        <w:t>git</w:t>
-      </w:r>
-      <w:proofErr w:type="spellEnd"/>
-      <w:r>
-        <w:rPr>
-          <w:rStyle w:val="user-select-contain"/>
-          <w:rFonts w:cstheme="minorHAnsi"/>
-          <w:color w:val="24292F"/>
-        </w:rPr>
-        <w:t xml:space="preserve"> path </w:t>
-      </w:r>
-      <w:proofErr w:type="gramStart"/>
-      <w:r>
-        <w:rPr>
-          <w:rStyle w:val="user-select-contain"/>
-          <w:rFonts w:cstheme="minorHAnsi"/>
-          <w:color w:val="24292F"/>
-        </w:rPr>
-        <w:t>is shown</w:t>
-      </w:r>
-      <w:proofErr w:type="gramEnd"/>
-      <w:r>
-        <w:rPr>
-          <w:rStyle w:val="user-select-contain"/>
-          <w:rFonts w:cstheme="minorHAnsi"/>
-          <w:color w:val="24292F"/>
-        </w:rPr>
-        <w:t xml:space="preserve"> in the </w:t>
-      </w:r>
-      <w:r>
-        <w:rPr>
-          <w:rStyle w:val="user-select-contain"/>
-          <w:rFonts w:cstheme="minorHAnsi"/>
-          <w:color w:val="24292F"/>
-        </w:rPr>
-        <w:t>"</w:t>
-      </w:r>
-      <w:proofErr w:type="spellStart"/>
-      <w:r>
-        <w:rPr>
-          <w:rStyle w:val="user-select-contain"/>
-          <w:rFonts w:cstheme="minorHAnsi"/>
-          <w:color w:val="24292F"/>
-        </w:rPr>
-        <w:t>git</w:t>
-      </w:r>
-      <w:proofErr w:type="spellEnd"/>
-      <w:r>
-        <w:rPr>
-          <w:rStyle w:val="user-select-contain"/>
-          <w:rFonts w:cstheme="minorHAnsi"/>
-          <w:color w:val="24292F"/>
-        </w:rPr>
-        <w:t xml:space="preserve"> executable</w:t>
-      </w:r>
-      <w:r>
-        <w:rPr>
-          <w:rStyle w:val="user-select-contain"/>
-          <w:rFonts w:cstheme="minorHAnsi"/>
-          <w:color w:val="24292F"/>
-        </w:rPr>
-        <w:t>"</w:t>
-      </w:r>
-      <w:r>
-        <w:rPr>
-          <w:rStyle w:val="user-select-contain"/>
-          <w:rFonts w:cstheme="minorHAnsi"/>
-          <w:color w:val="24292F"/>
-        </w:rPr>
-        <w:t>;</w:t>
-      </w:r>
-      <w:r>
-        <w:rPr>
-          <w:rStyle w:val="user-select-contain"/>
-          <w:rFonts w:cstheme="minorHAnsi"/>
-          <w:color w:val="24292F"/>
-        </w:rPr>
-        <w:t xml:space="preserve"> otherwise</w:t>
-      </w:r>
-      <w:r>
-        <w:rPr>
-          <w:rStyle w:val="user-select-contain"/>
-          <w:rFonts w:cstheme="minorHAnsi"/>
-          <w:color w:val="24292F"/>
-        </w:rPr>
-        <w:t>,</w:t>
-      </w:r>
-      <w:r>
-        <w:rPr>
-          <w:rStyle w:val="user-select-contain"/>
-          <w:rFonts w:cstheme="minorHAnsi"/>
-          <w:color w:val="24292F"/>
-        </w:rPr>
-        <w:t xml:space="preserve"> browse to the correct location. We will need two librar</w:t>
-      </w:r>
-      <w:r>
-        <w:rPr>
-          <w:rStyle w:val="user-select-contain"/>
-          <w:rFonts w:cstheme="minorHAnsi"/>
-          <w:color w:val="24292F"/>
-        </w:rPr>
-        <w:t>ies</w:t>
-      </w:r>
-      <w:r>
-        <w:rPr>
-          <w:rStyle w:val="user-select-contain"/>
-          <w:rFonts w:cstheme="minorHAnsi"/>
-          <w:color w:val="24292F"/>
-        </w:rPr>
-        <w:t xml:space="preserve"> in R</w:t>
-      </w:r>
-    </w:p>
-    <w:p>
-      <w:pPr>
-        <w:rPr>
-          <w:rStyle w:val="user-select-contain"/>
-          <w:rFonts w:cstheme="minorHAnsi"/>
-          <w:b/>
-          <w:color w:val="24292F"/>
-        </w:rPr>
-      </w:pPr>
-      <w:proofErr w:type="gramStart"/>
-      <w:r>
-        <w:rPr>
-          <w:rStyle w:val="user-select-contain"/>
-          <w:rFonts w:cstheme="minorHAnsi"/>
-          <w:b/>
-          <w:color w:val="24292F"/>
-        </w:rPr>
-        <w:t>library(</w:t>
-      </w:r>
-      <w:proofErr w:type="spellStart"/>
-      <w:proofErr w:type="gramEnd"/>
-      <w:r>
-        <w:rPr>
-          <w:rStyle w:val="user-select-contain"/>
-          <w:rFonts w:cstheme="minorHAnsi"/>
-          <w:b/>
-          <w:color w:val="24292F"/>
-        </w:rPr>
-        <w:t>usethis</w:t>
-      </w:r>
-      <w:proofErr w:type="spellEnd"/>
-      <w:r>
-        <w:rPr>
-          <w:rStyle w:val="user-select-contain"/>
-          <w:rFonts w:cstheme="minorHAnsi"/>
-          <w:b/>
-          <w:color w:val="24292F"/>
-        </w:rPr>
-        <w:t>)</w:t>
-      </w:r>
-    </w:p>
-    <w:p>
-      <w:pPr>
-        <w:rPr>
-          <w:rStyle w:val="user-select-contain"/>
-          <w:rFonts w:cstheme="minorHAnsi"/>
-          <w:color w:val="24292F"/>
-        </w:rPr>
-      </w:pPr>
-      <w:proofErr w:type="gramStart"/>
-      <w:r>
-        <w:rPr>
-          <w:rStyle w:val="user-select-contain"/>
-          <w:rFonts w:cstheme="minorHAnsi"/>
-          <w:b/>
-          <w:color w:val="24292F"/>
-        </w:rPr>
-        <w:t>library(</w:t>
-      </w:r>
-      <w:proofErr w:type="gramEnd"/>
-      <w:r>
-        <w:rPr>
-          <w:rStyle w:val="user-select-contain"/>
-          <w:rFonts w:cstheme="minorHAnsi"/>
-          <w:b/>
-          <w:color w:val="24292F"/>
-        </w:rPr>
-        <w:t xml:space="preserve">credentials) </w:t>
-      </w:r>
-    </w:p>
-    <w:p>
-      <w:pPr>
-        <w:rPr>
-          <w:rStyle w:val="user-select-contain"/>
-          <w:rFonts w:cstheme="minorHAnsi"/>
-          <w:color w:val="24292F"/>
-        </w:rPr>
-      </w:pPr>
-      <w:proofErr w:type="gramStart"/>
-      <w:r>
-        <w:rPr>
-          <w:rStyle w:val="user-select-contain"/>
-          <w:rFonts w:cstheme="minorHAnsi"/>
-          <w:color w:val="24292F"/>
-        </w:rPr>
-        <w:t>the</w:t>
-      </w:r>
-      <w:proofErr w:type="gramEnd"/>
-      <w:r>
-        <w:rPr>
-          <w:rStyle w:val="user-select-contain"/>
-          <w:rFonts w:cstheme="minorHAnsi"/>
-          <w:color w:val="24292F"/>
-        </w:rPr>
-        <w:t xml:space="preserve"> </w:t>
-      </w:r>
-      <w:r>
-        <w:rPr>
-          <w:rStyle w:val="user-select-contain"/>
-          <w:rFonts w:cstheme="minorHAnsi"/>
-          <w:color w:val="24292F"/>
-        </w:rPr>
-        <w:t xml:space="preserve">explicit </w:t>
-      </w:r>
-      <w:r>
-        <w:rPr>
-          <w:rStyle w:val="user-select-contain"/>
-          <w:rFonts w:cstheme="minorHAnsi"/>
-          <w:color w:val="24292F"/>
-        </w:rPr>
-        <w:t xml:space="preserve">library names </w:t>
-      </w:r>
-      <w:r>
-        <w:rPr>
-          <w:rStyle w:val="user-select-contain"/>
-          <w:rFonts w:cstheme="minorHAnsi"/>
-          <w:color w:val="24292F"/>
-        </w:rPr>
-        <w:t>are</w:t>
-      </w:r>
-      <w:r>
-        <w:rPr>
-          <w:rStyle w:val="user-select-contain"/>
-          <w:rFonts w:cstheme="minorHAnsi"/>
-          <w:color w:val="24292F"/>
-        </w:rPr>
-        <w:t xml:space="preserve"> not need</w:t>
-      </w:r>
-      <w:r>
-        <w:rPr>
-          <w:rStyle w:val="user-select-contain"/>
-          <w:rFonts w:cstheme="minorHAnsi"/>
-          <w:color w:val="24292F"/>
-        </w:rPr>
-        <w:t>ed</w:t>
-      </w:r>
-      <w:r>
-        <w:rPr>
-          <w:rStyle w:val="user-select-contain"/>
-          <w:rFonts w:cstheme="minorHAnsi"/>
-          <w:color w:val="24292F"/>
-        </w:rPr>
-        <w:t xml:space="preserve"> in the following </w:t>
-      </w:r>
-      <w:r>
-        <w:rPr>
-          <w:rStyle w:val="user-select-contain"/>
-          <w:rFonts w:cstheme="minorHAnsi"/>
-          <w:color w:val="24292F"/>
-        </w:rPr>
-        <w:t xml:space="preserve">codes </w:t>
-      </w:r>
-      <w:r>
-        <w:rPr>
-          <w:rStyle w:val="user-select-contain"/>
-          <w:rFonts w:cstheme="minorHAnsi"/>
-          <w:color w:val="24292F"/>
-        </w:rPr>
-        <w:t xml:space="preserve">but </w:t>
-      </w:r>
-      <w:r>
-        <w:rPr>
-          <w:rStyle w:val="user-select-contain"/>
-          <w:rFonts w:cstheme="minorHAnsi"/>
-          <w:color w:val="24292F"/>
-        </w:rPr>
-        <w:t>are included</w:t>
-      </w:r>
-      <w:r>
-        <w:rPr>
-          <w:rStyle w:val="user-select-contain"/>
-          <w:rFonts w:cstheme="minorHAnsi"/>
-          <w:color w:val="24292F"/>
-        </w:rPr>
-        <w:t xml:space="preserve"> to indicate which package is used</w:t>
-      </w:r>
-      <w:r>
-        <w:rPr>
-          <w:rStyle w:val="user-select-contain"/>
-          <w:rFonts w:cstheme="minorHAnsi"/>
-          <w:color w:val="24292F"/>
-        </w:rPr>
-        <w:t>.</w:t>
-      </w:r>
-    </w:p>
-    <w:p>
-      <w:pPr>
-        <w:rPr>
-          <w:rFonts w:cstheme="minorHAnsi"/>
-        </w:rPr>
-      </w:pPr>
-      <w:r>
-        <w:rPr>
-          <w:rFonts w:cstheme="minorHAnsi"/>
-        </w:rPr>
-        <w:t xml:space="preserve">The first step is to </w:t>
-      </w:r>
-      <w:r>
-        <w:rPr>
-          <w:rFonts w:cstheme="minorHAnsi"/>
-        </w:rPr>
-        <w:t>instruc</w:t>
-      </w:r>
-      <w:r>
-        <w:rPr>
-          <w:rFonts w:cstheme="minorHAnsi"/>
-        </w:rPr>
-        <w:t>t</w:t>
-      </w:r>
-      <w:r>
-        <w:rPr>
-          <w:rFonts w:cstheme="minorHAnsi"/>
-        </w:rPr>
-        <w:t xml:space="preserve"> </w:t>
-      </w:r>
-      <w:proofErr w:type="spellStart"/>
-      <w:r>
-        <w:rPr>
-          <w:rFonts w:cstheme="minorHAnsi"/>
-        </w:rPr>
-        <w:t>Rstudio</w:t>
-      </w:r>
-      <w:proofErr w:type="spellEnd"/>
-      <w:r>
-        <w:rPr>
-          <w:rFonts w:cstheme="minorHAnsi"/>
-        </w:rPr>
-        <w:t xml:space="preserve"> </w:t>
-      </w:r>
-      <w:r>
-        <w:rPr>
-          <w:rFonts w:cstheme="minorHAnsi"/>
-        </w:rPr>
-        <w:t xml:space="preserve">that </w:t>
-      </w:r>
-      <w:r>
-        <w:rPr>
-          <w:rFonts w:cstheme="minorHAnsi"/>
-        </w:rPr>
-        <w:t>GIT version control</w:t>
-      </w:r>
-      <w:r>
-        <w:rPr>
-          <w:rFonts w:cstheme="minorHAnsi"/>
-        </w:rPr>
-        <w:t xml:space="preserve"> should be </w:t>
-      </w:r>
-      <w:proofErr w:type="spellStart"/>
-      <w:r>
-        <w:rPr>
-          <w:rFonts w:cstheme="minorHAnsi"/>
-        </w:rPr>
-        <w:t>utilised</w:t>
-      </w:r>
-      <w:proofErr w:type="spellEnd"/>
-      <w:r>
-        <w:rPr>
-          <w:rFonts w:cstheme="minorHAnsi"/>
-        </w:rPr>
-        <w:t>:</w:t>
-      </w:r>
-    </w:p>
-    <w:p>
-      <w:pPr>
-        <w:rPr>
-          <w:rFonts w:cstheme="minorHAnsi"/>
-        </w:rPr>
-      </w:pPr>
-      <w:r>
-        <w:rPr>
-          <w:rFonts w:cstheme="minorHAnsi"/>
-        </w:rPr>
-        <w:t>Tools -</w:t>
-      </w:r>
-      <w:proofErr w:type="gramStart"/>
-      <w:r>
-        <w:rPr>
-          <w:rFonts w:cstheme="minorHAnsi"/>
-        </w:rPr>
-        <w:t>&gt;  Version</w:t>
-      </w:r>
-      <w:proofErr w:type="gramEnd"/>
-      <w:r>
-        <w:rPr>
           <w:rFonts w:cstheme="minorHAnsi"/>
         </w:rPr>
         <w:t xml:space="preserve"> control –&gt; project setup </w:t>
@@ -8857,7 +8909,6 @@
         <w:rPr>
           <w:rFonts w:cstheme="minorHAnsi"/>
         </w:rPr>
-        <w:lastRenderedPageBreak/>
         <w:t xml:space="preserve">Choose </w:t>
       </w:r>
       <w:proofErr w:type="spellStart"/>
@@ -12104,7 +12155,7 @@
 </file>
 
 <file path=customXml/itemProps1.xml><?xml version="1.0" encoding="utf-8"?>
-<ds:datastoreItem xmlns:ds="http://schemas.openxmlformats.org/officeDocument/2006/customXml" ds:itemID="{C99489CE-1539-40EB-935F-AEA02005869E}">
+<ds:datastoreItem xmlns:ds="http://schemas.openxmlformats.org/officeDocument/2006/customXml" ds:itemID="{005A50F0-30FC-40A0-A674-B7467A14F6B3}">
   <ds:schemaRefs>
     <ds:schemaRef ds:uri="http://schemas.openxmlformats.org/officeDocument/2006/bibliography"/>
   </ds:schemaRefs>

</xml_diff>

<commit_message>
Added small note on how to update token for Git in R
</commit_message>
<xml_diff>
--- a/inst/extdata/ReadME_ToCreateAnRPackage.docx
+++ b/inst/extdata/ReadME_ToCreateAnRPackage.docx
@@ -815,41 +815,130 @@
         <w:t xml:space="preserve"> command will update the DESCRIPTION file automatically such that the package will be loaded when a user is loading the current package</w:t>
       </w:r>
       <w:r>
-        <w:t>. If you want to remove a package that is not use</w:t>
+        <w:t xml:space="preserve">. If you want to remove a package that </w:t>
+      </w:r>
+      <w:proofErr w:type="gramStart"/>
+      <w:r>
+        <w:t>is not use</w:t>
       </w:r>
       <w:r>
         <w:t>d</w:t>
       </w:r>
-      <w:r>
-        <w:t xml:space="preserve"> </w:t>
+      <w:proofErr w:type="gramEnd"/>
+      <w:r>
+        <w:t xml:space="preserve"> anymore</w:t>
+      </w:r>
+      <w:r>
+        <w:t>,</w:t>
+      </w:r>
+      <w:r>
+        <w:t xml:space="preserve"> delete the relevant line in the DESCRIPTION file (that is the standard method)</w:t>
+      </w:r>
+    </w:p>
+    <w:p>
+      <w:r>
+        <w:t xml:space="preserve">Other </w:t>
+      </w:r>
+      <w:proofErr w:type="spellStart"/>
+      <w:r>
+        <w:t>usethis</w:t>
+      </w:r>
+      <w:proofErr w:type="spellEnd"/>
+      <w:r>
+        <w:t xml:space="preserve"> command</w:t>
+      </w:r>
+      <w:r>
+        <w:t>s</w:t>
+      </w:r>
+      <w:r>
+        <w:t xml:space="preserve"> that can be useful are:</w:t>
+      </w:r>
+    </w:p>
+    <w:p>
+      <w:pPr>
+        <w:rPr>
+          <w:rFonts w:cstheme="minorHAnsi"/>
+        </w:rPr>
+      </w:pPr>
+      <w:proofErr w:type="spellStart"/>
+      <w:r>
+        <w:rPr>
+          <w:rFonts w:cstheme="minorHAnsi"/>
+        </w:rPr>
+        <w:t>usethis</w:t>
+      </w:r>
+      <w:proofErr w:type="spellEnd"/>
+      <w:r>
+        <w:rPr>
+          <w:rFonts w:cstheme="minorHAnsi"/>
+        </w:rPr>
+        <w:t>::</w:t>
+      </w:r>
+      <w:proofErr w:type="spellStart"/>
+      <w:r>
+        <w:rPr>
+          <w:rFonts w:cstheme="minorHAnsi"/>
+        </w:rPr>
+        <w:t>use_</w:t>
       </w:r>
       <w:proofErr w:type="gramStart"/>
       <w:r>
-        <w:t>anymore</w:t>
+        <w:rPr>
+          <w:rFonts w:cstheme="minorHAnsi"/>
+        </w:rPr>
+        <w:t>version</w:t>
+      </w:r>
+      <w:proofErr w:type="spellEnd"/>
+      <w:r>
+        <w:rPr>
+          <w:rFonts w:cstheme="minorHAnsi"/>
+        </w:rPr>
+        <w:t>()</w:t>
       </w:r>
       <w:proofErr w:type="gramEnd"/>
-      <w:r>
-        <w:t xml:space="preserve"> delete the relevant line in the DESCRIPTION file (that is the standard method)</w:t>
-      </w:r>
-    </w:p>
-    <w:p>
-      <w:r>
-        <w:t xml:space="preserve">Other </w:t>
-      </w:r>
-      <w:proofErr w:type="spellStart"/>
-      <w:r>
+    </w:p>
+    <w:p>
+      <w:pPr>
+        <w:rPr>
+          <w:rFonts w:cstheme="minorHAnsi"/>
+        </w:rPr>
+      </w:pPr>
+      <w:proofErr w:type="spellStart"/>
+      <w:r>
+        <w:rPr>
+          <w:rFonts w:cstheme="minorHAnsi"/>
+        </w:rPr>
         <w:t>usethis</w:t>
       </w:r>
       <w:proofErr w:type="spellEnd"/>
       <w:r>
-        <w:t xml:space="preserve"> command</w:t>
-      </w:r>
-      <w:r>
-        <w:t>s</w:t>
-      </w:r>
-      <w:r>
-        <w:t xml:space="preserve"> that can be useful are:</w:t>
-      </w:r>
+        <w:rPr>
+          <w:rFonts w:cstheme="minorHAnsi"/>
+        </w:rPr>
+        <w:t>::</w:t>
+      </w:r>
+      <w:proofErr w:type="spellStart"/>
+      <w:r>
+        <w:rPr>
+          <w:rFonts w:cstheme="minorHAnsi"/>
+        </w:rPr>
+        <w:t>use_</w:t>
+      </w:r>
+      <w:proofErr w:type="gramStart"/>
+      <w:r>
+        <w:rPr>
+          <w:rFonts w:cstheme="minorHAnsi"/>
+        </w:rPr>
+        <w:t>description</w:t>
+      </w:r>
+      <w:proofErr w:type="spellEnd"/>
+      <w:r>
+        <w:rPr>
+          <w:rFonts w:cstheme="minorHAnsi"/>
+        </w:rPr>
+        <w:t>()</w:t>
+      </w:r>
+      <w:proofErr w:type="gramEnd"/>
     </w:p>
     <w:p>
       <w:pPr>
@@ -876,14 +965,14 @@
         <w:rPr>
           <w:rFonts w:cstheme="minorHAnsi"/>
         </w:rPr>
-        <w:t>use_</w:t>
+        <w:t>use_readme_</w:t>
       </w:r>
       <w:proofErr w:type="gramStart"/>
       <w:r>
         <w:rPr>
           <w:rFonts w:cstheme="minorHAnsi"/>
         </w:rPr>
-        <w:t>version</w:t>
+        <w:t>rmd</w:t>
       </w:r>
       <w:proofErr w:type="spellEnd"/>
       <w:r>
@@ -919,14 +1008,14 @@
         <w:rPr>
           <w:rFonts w:cstheme="minorHAnsi"/>
         </w:rPr>
-        <w:t>use_</w:t>
+        <w:t>use_readme_</w:t>
       </w:r>
       <w:proofErr w:type="gramStart"/>
       <w:r>
         <w:rPr>
           <w:rFonts w:cstheme="minorHAnsi"/>
         </w:rPr>
-        <w:t>description</w:t>
+        <w:t>md</w:t>
       </w:r>
       <w:proofErr w:type="spellEnd"/>
       <w:r>
@@ -943,114 +1032,28 @@
           <w:rFonts w:cstheme="minorHAnsi"/>
         </w:rPr>
       </w:pPr>
-      <w:proofErr w:type="spellStart"/>
-      <w:r>
-        <w:rPr>
-          <w:rFonts w:cstheme="minorHAnsi"/>
-        </w:rPr>
-        <w:t>usethis</w:t>
-      </w:r>
-      <w:proofErr w:type="spellEnd"/>
-      <w:r>
-        <w:rPr>
-          <w:rFonts w:cstheme="minorHAnsi"/>
-        </w:rPr>
-        <w:t>::</w:t>
-      </w:r>
-      <w:proofErr w:type="spellStart"/>
-      <w:r>
-        <w:rPr>
-          <w:rFonts w:cstheme="minorHAnsi"/>
-        </w:rPr>
-        <w:t>use_readme_</w:t>
-      </w:r>
+      <w:r>
+        <w:rPr>
+          <w:rFonts w:cstheme="minorHAnsi"/>
+        </w:rPr>
+        <w:t xml:space="preserve">When installing an updated version of a project, there can be R configuration problems that prevent overwriting of the old help files (occurs silently without warnings). If the help files seem not to be updated, try to uninstall the package (e.g. </w:t>
+      </w:r>
+      <w:proofErr w:type="spellStart"/>
       <w:proofErr w:type="gramStart"/>
       <w:r>
         <w:rPr>
           <w:rFonts w:cstheme="minorHAnsi"/>
         </w:rPr>
-        <w:t>rmd</w:t>
-      </w:r>
-      <w:proofErr w:type="spellEnd"/>
-      <w:r>
-        <w:rPr>
-          <w:rFonts w:cstheme="minorHAnsi"/>
-        </w:rPr>
-        <w:t>()</w:t>
+        <w:t>remove.packages</w:t>
+      </w:r>
+      <w:proofErr w:type="spellEnd"/>
+      <w:r>
+        <w:rPr>
+          <w:rFonts w:cstheme="minorHAnsi"/>
+        </w:rPr>
+        <w:t>(</w:t>
       </w:r>
       <w:proofErr w:type="gramEnd"/>
-    </w:p>
-    <w:p>
-      <w:pPr>
-        <w:rPr>
-          <w:rFonts w:cstheme="minorHAnsi"/>
-        </w:rPr>
-      </w:pPr>
-      <w:proofErr w:type="spellStart"/>
-      <w:r>
-        <w:rPr>
-          <w:rFonts w:cstheme="minorHAnsi"/>
-        </w:rPr>
-        <w:t>usethis</w:t>
-      </w:r>
-      <w:proofErr w:type="spellEnd"/>
-      <w:r>
-        <w:rPr>
-          <w:rFonts w:cstheme="minorHAnsi"/>
-        </w:rPr>
-        <w:t>::</w:t>
-      </w:r>
-      <w:proofErr w:type="spellStart"/>
-      <w:r>
-        <w:rPr>
-          <w:rFonts w:cstheme="minorHAnsi"/>
-        </w:rPr>
-        <w:t>use_readme_</w:t>
-      </w:r>
-      <w:proofErr w:type="gramStart"/>
-      <w:r>
-        <w:rPr>
-          <w:rFonts w:cstheme="minorHAnsi"/>
-        </w:rPr>
-        <w:t>md</w:t>
-      </w:r>
-      <w:proofErr w:type="spellEnd"/>
-      <w:r>
-        <w:rPr>
-          <w:rFonts w:cstheme="minorHAnsi"/>
-        </w:rPr>
-        <w:t>()</w:t>
-      </w:r>
-      <w:proofErr w:type="gramEnd"/>
-    </w:p>
-    <w:p>
-      <w:pPr>
-        <w:rPr>
-          <w:rFonts w:cstheme="minorHAnsi"/>
-        </w:rPr>
-      </w:pPr>
-      <w:r>
-        <w:rPr>
-          <w:rFonts w:cstheme="minorHAnsi"/>
-        </w:rPr>
-        <w:t xml:space="preserve">When installing an updated version of a project, there can be R configuration problems that prevent overwriting of the old help files (occurs silently without warnings). If the help files seem not to be updated, try to uninstall the package (e.g. </w:t>
-      </w:r>
-      <w:proofErr w:type="spellStart"/>
-      <w:proofErr w:type="gramStart"/>
-      <w:r>
-        <w:rPr>
-          <w:rFonts w:cstheme="minorHAnsi"/>
-        </w:rPr>
-        <w:t>remove.packages</w:t>
-      </w:r>
-      <w:proofErr w:type="spellEnd"/>
-      <w:r>
-        <w:rPr>
-          <w:rFonts w:cstheme="minorHAnsi"/>
-        </w:rPr>
-        <w:t>(</w:t>
-      </w:r>
-      <w:proofErr w:type="gramEnd"/>
       <w:r>
         <w:rPr>
           <w:rFonts w:cstheme="minorHAnsi"/>
@@ -1061,15 +1064,7 @@
         <w:rPr>
           <w:rFonts w:cstheme="minorHAnsi"/>
         </w:rPr>
-        <w:t xml:space="preserve"> ), run the “Document” in the build section, and then reinstall the packag</w:t>
-      </w:r>
-      <w:bookmarkStart w:id="0" w:name="_GoBack"/>
-      <w:bookmarkEnd w:id="0"/>
-      <w:r>
-        <w:rPr>
-          <w:rFonts w:cstheme="minorHAnsi"/>
-        </w:rPr>
-        <w:t>e – this should not be needed but is an efficient hack for this problem.</w:t>
+        <w:t xml:space="preserve"> ), run the “Document” in the build section, and then reinstall the package – this should not be needed but is an efficient hack for this problem.</w:t>
       </w:r>
     </w:p>
     <w:p>
@@ -11276,6 +11271,152 @@
           <w:szCs w:val="22"/>
         </w:rPr>
         <w:t xml:space="preserve"> </w:t>
+      </w:r>
+    </w:p>
+    <w:p>
+      <w:pPr>
+        <w:rPr>
+          <w:rFonts w:cstheme="minorHAnsi"/>
+        </w:rPr>
+      </w:pPr>
+    </w:p>
+    <w:p>
+      <w:pPr>
+        <w:pStyle w:val="Heading1"/>
+        <w:rPr>
+          <w:rStyle w:val="user-select-contain"/>
+        </w:rPr>
+      </w:pPr>
+      <w:r>
+        <w:rPr>
+          <w:rStyle w:val="user-select-contain"/>
+        </w:rPr>
+        <w:t xml:space="preserve">How to </w:t>
+      </w:r>
+      <w:r>
+        <w:rPr>
+          <w:rStyle w:val="user-select-contain"/>
+        </w:rPr>
+        <w:t xml:space="preserve">change </w:t>
+      </w:r>
+      <w:r>
+        <w:rPr>
+          <w:rStyle w:val="user-select-contain"/>
+        </w:rPr>
+        <w:t xml:space="preserve">GIT </w:t>
+      </w:r>
+      <w:r>
+        <w:rPr>
+          <w:rStyle w:val="user-select-contain"/>
+        </w:rPr>
+        <w:t xml:space="preserve">token </w:t>
+      </w:r>
+      <w:r>
+        <w:rPr>
+          <w:rStyle w:val="user-select-contain"/>
+        </w:rPr>
+        <w:t xml:space="preserve">within </w:t>
+      </w:r>
+      <w:proofErr w:type="spellStart"/>
+      <w:r>
+        <w:rPr>
+          <w:rStyle w:val="user-select-contain"/>
+        </w:rPr>
+        <w:t>Rstudio</w:t>
+      </w:r>
+      <w:proofErr w:type="spellEnd"/>
+    </w:p>
+    <w:p>
+      <w:r>
+        <w:t xml:space="preserve">If a new token </w:t>
+      </w:r>
+      <w:proofErr w:type="gramStart"/>
+      <w:r>
+        <w:t>is needed</w:t>
+      </w:r>
+      <w:proofErr w:type="gramEnd"/>
+      <w:r>
+        <w:t xml:space="preserve"> as an access code to </w:t>
+      </w:r>
+      <w:proofErr w:type="spellStart"/>
+      <w:r>
+        <w:t>Git</w:t>
+      </w:r>
+      <w:proofErr w:type="spellEnd"/>
+      <w:r>
+        <w:t>, it can be done in the following way</w:t>
+      </w:r>
+    </w:p>
+    <w:p>
+      <w:proofErr w:type="gramStart"/>
+      <w:r>
+        <w:t>library(</w:t>
+      </w:r>
+      <w:proofErr w:type="spellStart"/>
+      <w:proofErr w:type="gramEnd"/>
+      <w:r>
+        <w:t>gitcreds</w:t>
+      </w:r>
+      <w:proofErr w:type="spellEnd"/>
+      <w:r>
+        <w:t>)</w:t>
+      </w:r>
+    </w:p>
+    <w:p>
+      <w:proofErr w:type="spellStart"/>
+      <w:r>
+        <w:t>gitcreds_</w:t>
+      </w:r>
+      <w:proofErr w:type="gramStart"/>
+      <w:r>
+        <w:t>set</w:t>
+      </w:r>
+      <w:proofErr w:type="spellEnd"/>
+      <w:r>
+        <w:t>()</w:t>
+      </w:r>
+      <w:proofErr w:type="gramEnd"/>
+    </w:p>
+    <w:p>
+      <w:r>
+        <w:t xml:space="preserve">The </w:t>
+      </w:r>
+      <w:proofErr w:type="spellStart"/>
+      <w:r>
+        <w:t>gitcreds_set</w:t>
+      </w:r>
+      <w:proofErr w:type="spellEnd"/>
+      <w:r>
+        <w:t xml:space="preserve"> will ask for the new token, and everything </w:t>
+      </w:r>
+      <w:proofErr w:type="gramStart"/>
+      <w:r>
+        <w:t>will be updated</w:t>
+      </w:r>
+      <w:proofErr w:type="gramEnd"/>
+      <w:r>
+        <w:t xml:space="preserve">. The new token </w:t>
+      </w:r>
+      <w:proofErr w:type="gramStart"/>
+      <w:r>
+        <w:t>can be obtained</w:t>
+      </w:r>
+      <w:proofErr w:type="gramEnd"/>
+      <w:r>
+        <w:t xml:space="preserve"> from GitHub. It can be obtained by logging into GitHub, clicking the user icon (top right), selecting settings, selecting Developer settings in the new menu to the left, then personal access, and </w:t>
+      </w:r>
+      <w:bookmarkStart w:id="0" w:name="_GoBack"/>
+      <w:bookmarkEnd w:id="0"/>
+      <w:r>
+        <w:t xml:space="preserve">finally, token (classic). When creating the new token, the only needed feature </w:t>
+      </w:r>
+      <w:proofErr w:type="gramStart"/>
+      <w:r>
+        <w:t>is  “</w:t>
+      </w:r>
+      <w:proofErr w:type="gramEnd"/>
+      <w:r>
+        <w:t>repo”.</w:t>
       </w:r>
     </w:p>
     <w:p>
@@ -12155,7 +12296,7 @@
 </file>
 
 <file path=customXml/itemProps1.xml><?xml version="1.0" encoding="utf-8"?>
-<ds:datastoreItem xmlns:ds="http://schemas.openxmlformats.org/officeDocument/2006/customXml" ds:itemID="{005A50F0-30FC-40A0-A674-B7467A14F6B3}">
+<ds:datastoreItem xmlns:ds="http://schemas.openxmlformats.org/officeDocument/2006/customXml" ds:itemID="{6071C5C4-3711-4214-B003-BDD849D2C496}">
   <ds:schemaRefs>
     <ds:schemaRef ds:uri="http://schemas.openxmlformats.org/officeDocument/2006/bibliography"/>
   </ds:schemaRefs>

</xml_diff>